<commit_message>
Working on incorporating JS and KM edits
</commit_message>
<xml_diff>
--- a/ManuscriptISSF.docx
+++ b/ManuscriptISSF.docx
@@ -4378,7 +4378,239 @@
           <w:rFonts w:eastAsia="Times New Roman"/>
           <w:color w:val="000000"/>
         </w:rPr>
-        <w:t xml:space="preserve">With both our pooled dataset and separate day/night datasets, the models that best explained the data incorporated anthropogenic and habitat factors. Our model for the pooled dataset indicated a change in habitat use with increasing human activity, as indicated by a significant interaction between rolling average of human activity and forest habitat in reference to shrub habitat. The shrub habitat, increasingly avoided by deer with human activity, is indicative of areas where forest management has been implemented for fuel reduction and habitat management (Miller et al. 2019). This involves mastication of pinyon and juniper trees in areas flat enough for heavy machinery, resulting in thinned, open savannah-like habitat. A loss of foraging opportunities could result from this shift in habitat preference, with the shrub habitat providing a greater abundance and diversity of browse for mule deer (Bombaci et al. 2016, Miller et al. 2019). Habitat management of winter </w:t>
+        <w:t xml:space="preserve">With both our pooled dataset and separate day/night datasets, the models that best explained the data incorporated anthropogenic and habitat factors. Our model for the pooled dataset indicated a change in habitat use with increasing human activity, </w:t>
+      </w:r>
+      <w:del w:id="152" w:author="Wildey,Eli" w:date="2024-08-24T13:32:00Z" w16du:dateUtc="2024-08-24T18:32:00Z">
+        <w:r>
+          <w:rPr>
+            <w:rFonts w:eastAsia="Times New Roman"/>
+            <w:color w:val="000000"/>
+          </w:rPr>
+          <w:delText>as indicated by a significant interaction between rolling average of</w:delText>
+        </w:r>
+      </w:del>
+      <w:ins w:id="153" w:author="Wildey,Eli" w:date="2024-08-24T13:32:00Z" w16du:dateUtc="2024-08-24T18:32:00Z">
+        <w:r>
+          <w:rPr>
+            <w:rFonts w:eastAsia="Times New Roman"/>
+            <w:color w:val="000000"/>
+          </w:rPr>
+          <w:t>where an increase in</w:t>
+        </w:r>
+      </w:ins>
+      <w:r>
+        <w:rPr>
+          <w:rFonts w:eastAsia="Times New Roman"/>
+          <w:color w:val="000000"/>
+        </w:rPr>
+        <w:t xml:space="preserve"> human activity </w:t>
+      </w:r>
+      <w:del w:id="154" w:author="Wildey,Eli" w:date="2024-08-24T13:32:00Z" w16du:dateUtc="2024-08-24T18:32:00Z">
+        <w:r>
+          <w:rPr>
+            <w:rFonts w:eastAsia="Times New Roman"/>
+            <w:color w:val="000000"/>
+          </w:rPr>
+          <w:delText xml:space="preserve">and </w:delText>
+        </w:r>
+      </w:del>
+      <w:ins w:id="155" w:author="Wildey,Eli" w:date="2024-08-24T13:32:00Z" w16du:dateUtc="2024-08-24T18:32:00Z">
+        <w:r>
+          <w:rPr>
+            <w:rFonts w:eastAsia="Times New Roman"/>
+            <w:color w:val="000000"/>
+          </w:rPr>
+          <w:t xml:space="preserve">led to </w:t>
+        </w:r>
+      </w:ins>
+      <w:ins w:id="156" w:author="Wildey,Eli" w:date="2024-08-24T13:33:00Z" w16du:dateUtc="2024-08-24T18:33:00Z">
+        <w:r>
+          <w:rPr>
+            <w:rFonts w:eastAsia="Times New Roman"/>
+            <w:color w:val="000000"/>
+          </w:rPr>
+          <w:t xml:space="preserve">greater </w:t>
+        </w:r>
+      </w:ins>
+      <w:r>
+        <w:rPr>
+          <w:rFonts w:eastAsia="Times New Roman"/>
+          <w:color w:val="000000"/>
+        </w:rPr>
+        <w:t xml:space="preserve">forest habitat </w:t>
+      </w:r>
+      <w:ins w:id="157" w:author="Wildey,Eli" w:date="2024-08-24T13:32:00Z" w16du:dateUtc="2024-08-24T18:32:00Z">
+        <w:r>
+          <w:rPr>
+            <w:rFonts w:eastAsia="Times New Roman"/>
+            <w:color w:val="000000"/>
+          </w:rPr>
+          <w:t xml:space="preserve">selection </w:t>
+        </w:r>
+      </w:ins>
+      <w:r>
+        <w:rPr>
+          <w:rFonts w:eastAsia="Times New Roman"/>
+          <w:color w:val="000000"/>
+        </w:rPr>
+        <w:t>in</w:t>
+      </w:r>
+      <w:del w:id="158" w:author="Wildey,Eli" w:date="2024-08-24T13:33:00Z" w16du:dateUtc="2024-08-24T18:33:00Z">
+        <w:r>
+          <w:rPr>
+            <w:rFonts w:eastAsia="Times New Roman"/>
+            <w:color w:val="000000"/>
+          </w:rPr>
+          <w:delText xml:space="preserve"> reference</w:delText>
+        </w:r>
+      </w:del>
+      <w:ins w:id="159" w:author="Wildey,Eli" w:date="2024-08-24T13:33:00Z" w16du:dateUtc="2024-08-24T18:33:00Z">
+        <w:r>
+          <w:rPr>
+            <w:rFonts w:eastAsia="Times New Roman"/>
+            <w:color w:val="000000"/>
+          </w:rPr>
+          <w:t xml:space="preserve"> comparison</w:t>
+        </w:r>
+      </w:ins>
+      <w:r>
+        <w:rPr>
+          <w:rFonts w:eastAsia="Times New Roman"/>
+          <w:color w:val="000000"/>
+        </w:rPr>
+        <w:t xml:space="preserve"> to shrub habitat. Th</w:t>
+      </w:r>
+      <w:ins w:id="160" w:author="Wildey,Eli" w:date="2024-08-24T13:33:00Z" w16du:dateUtc="2024-08-24T18:33:00Z">
+        <w:r>
+          <w:rPr>
+            <w:rFonts w:eastAsia="Times New Roman"/>
+            <w:color w:val="000000"/>
+          </w:rPr>
+          <w:t>is</w:t>
+        </w:r>
+      </w:ins>
+      <w:del w:id="161" w:author="Wildey,Eli" w:date="2024-08-24T13:33:00Z" w16du:dateUtc="2024-08-24T18:33:00Z">
+        <w:r>
+          <w:rPr>
+            <w:rFonts w:eastAsia="Times New Roman"/>
+            <w:color w:val="000000"/>
+          </w:rPr>
+          <w:delText>e</w:delText>
+        </w:r>
+      </w:del>
+      <w:r>
+        <w:rPr>
+          <w:rFonts w:eastAsia="Times New Roman"/>
+          <w:color w:val="000000"/>
+        </w:rPr>
+        <w:t xml:space="preserve"> shrub habitat</w:t>
+      </w:r>
+      <w:del w:id="162" w:author="Wildey,Eli" w:date="2024-08-24T13:33:00Z" w16du:dateUtc="2024-08-24T18:33:00Z">
+        <w:r>
+          <w:rPr>
+            <w:rFonts w:eastAsia="Times New Roman"/>
+            <w:color w:val="000000"/>
+          </w:rPr>
+          <w:delText xml:space="preserve">, increasingly avoided by deer with human activity, </w:delText>
+        </w:r>
+      </w:del>
+      <w:r>
+        <w:rPr>
+          <w:rFonts w:eastAsia="Times New Roman"/>
+          <w:color w:val="000000"/>
+        </w:rPr>
+        <w:t xml:space="preserve">is indicative of areas where forest management has been implemented for fuel reduction and habitat management (Miller et al. 2019). </w:t>
+      </w:r>
+      <w:del w:id="163" w:author="Wildey,Eli" w:date="2024-08-24T13:34:00Z" w16du:dateUtc="2024-08-24T18:34:00Z">
+        <w:r>
+          <w:rPr>
+            <w:rFonts w:eastAsia="Times New Roman"/>
+            <w:color w:val="000000"/>
+          </w:rPr>
+          <w:delText xml:space="preserve">This </w:delText>
+        </w:r>
+      </w:del>
+      <w:ins w:id="164" w:author="Wildey,Eli" w:date="2024-08-24T13:34:00Z" w16du:dateUtc="2024-08-24T18:34:00Z">
+        <w:r>
+          <w:rPr>
+            <w:rFonts w:eastAsia="Times New Roman"/>
+            <w:color w:val="000000"/>
+          </w:rPr>
+          <w:t xml:space="preserve">Which </w:t>
+        </w:r>
+      </w:ins>
+      <w:r>
+        <w:rPr>
+          <w:rFonts w:eastAsia="Times New Roman"/>
+          <w:color w:val="000000"/>
+        </w:rPr>
+        <w:t xml:space="preserve">involves mastication of pinyon and juniper trees in areas flat enough for heavy machinery, resulting in thinned, open savannah-like habitat. A loss of foraging opportunities could result from this shift in habitat preference, with </w:t>
+      </w:r>
+      <w:del w:id="165" w:author="Wildey,Eli" w:date="2024-08-24T13:34:00Z" w16du:dateUtc="2024-08-24T18:34:00Z">
+        <w:r>
+          <w:rPr>
+            <w:rFonts w:eastAsia="Times New Roman"/>
+            <w:color w:val="000000"/>
+          </w:rPr>
+          <w:delText xml:space="preserve">the </w:delText>
+        </w:r>
+      </w:del>
+      <w:ins w:id="166" w:author="Wildey,Eli" w:date="2024-08-24T13:34:00Z" w16du:dateUtc="2024-08-24T18:34:00Z">
+        <w:r>
+          <w:rPr>
+            <w:rFonts w:eastAsia="Times New Roman"/>
+            <w:color w:val="000000"/>
+          </w:rPr>
+          <w:t xml:space="preserve">similar </w:t>
+        </w:r>
+      </w:ins>
+      <w:r>
+        <w:rPr>
+          <w:rFonts w:eastAsia="Times New Roman"/>
+          <w:color w:val="000000"/>
+        </w:rPr>
+        <w:t xml:space="preserve">shrub habitat </w:t>
+      </w:r>
+      <w:ins w:id="167" w:author="Wildey,Eli" w:date="2024-08-24T13:34:00Z" w16du:dateUtc="2024-08-24T18:34:00Z">
+        <w:r>
+          <w:rPr>
+            <w:rFonts w:eastAsia="Times New Roman"/>
+            <w:color w:val="000000"/>
+          </w:rPr>
+          <w:t xml:space="preserve">shown to </w:t>
+        </w:r>
+      </w:ins>
+      <w:r>
+        <w:rPr>
+          <w:rFonts w:eastAsia="Times New Roman"/>
+          <w:color w:val="000000"/>
+        </w:rPr>
+        <w:t>provid</w:t>
+      </w:r>
+      <w:ins w:id="168" w:author="Wildey,Eli" w:date="2024-08-24T13:34:00Z" w16du:dateUtc="2024-08-24T18:34:00Z">
+        <w:r>
+          <w:rPr>
+            <w:rFonts w:eastAsia="Times New Roman"/>
+            <w:color w:val="000000"/>
+          </w:rPr>
+          <w:t>e</w:t>
+        </w:r>
+      </w:ins>
+      <w:del w:id="169" w:author="Wildey,Eli" w:date="2024-08-24T13:34:00Z" w16du:dateUtc="2024-08-24T18:34:00Z">
+        <w:r>
+          <w:rPr>
+            <w:rFonts w:eastAsia="Times New Roman"/>
+            <w:color w:val="000000"/>
+          </w:rPr>
+          <w:delText>ing</w:delText>
+        </w:r>
+      </w:del>
+      <w:r>
+        <w:rPr>
+          <w:rFonts w:eastAsia="Times New Roman"/>
+          <w:color w:val="000000"/>
+        </w:rPr>
+        <w:t xml:space="preserve"> a greater abundance and diversity of </w:t>
       </w:r>
       <w:r>
         <w:rPr>
@@ -4386,7 +4618,57 @@
           <w:color w:val="000000"/>
         </w:rPr>
         <w:lastRenderedPageBreak/>
-        <w:t>range for mule deer may be rendered less effective with increasing human recreation as potentially important cover habitat is removed and productive foraging habitat is perceived to be riskier. Thoughtful consideration of the goals of pinyon-juniper management may be needed to balance the needs of wildlife management along with other benefits of this practice (Miller et al. 2019). However, compromise may exist in the patch size and arrangement of treatments. Short et al. 1977 examined deer use across different thinning treatments finding that small patch cuttings (≤0.5km) were used more often by deer and that the arrangement of treatment patches near undisturbed woodland was important for use. Further examination of this question could help resolve equivocal results on the utility of pinyon-juniper habitat management to mule deer population health. </w:t>
+        <w:t xml:space="preserve">browse for mule deer (Bombaci et al. 2016, Miller et al. 2019). Habitat management of winter range for mule deer may be rendered less effective with increasing human recreation as potentially important cover habitat is removed and productive foraging habitat is perceived to be riskier. Thoughtful consideration of the goals of pinyon-juniper management may be needed </w:t>
+      </w:r>
+      <w:ins w:id="170" w:author="Wildey,Eli" w:date="2024-08-24T13:35:00Z" w16du:dateUtc="2024-08-24T18:35:00Z">
+        <w:r>
+          <w:rPr>
+            <w:rFonts w:eastAsia="Times New Roman"/>
+            <w:color w:val="000000"/>
+          </w:rPr>
+          <w:t>if recreation is present,</w:t>
+        </w:r>
+      </w:ins>
+      <w:ins w:id="171" w:author="Wildey,Eli" w:date="2024-08-24T13:36:00Z" w16du:dateUtc="2024-08-24T18:36:00Z">
+        <w:r>
+          <w:rPr>
+            <w:rFonts w:eastAsia="Times New Roman"/>
+            <w:color w:val="000000"/>
+          </w:rPr>
+          <w:t xml:space="preserve"> </w:t>
+        </w:r>
+      </w:ins>
+      <w:r>
+        <w:rPr>
+          <w:rFonts w:eastAsia="Times New Roman"/>
+          <w:color w:val="000000"/>
+        </w:rPr>
+        <w:t>to balance the needs of wildlife management along with other benefits of this practice (Miller et al. 2019). However, compromise may exist in the patch size and arrangement of treatments. Short et al. 1977 examined deer use across different thinning treatments finding that small patch cuttings (≤0.5km) were used more often by deer and that the arrangement of treatment patches near undisturbed woodland was important for use. Further examination of this question could help resolve equivocal results on the utility of pinyon-juniper habitat management to mule deer population</w:t>
+      </w:r>
+      <w:ins w:id="172" w:author="Wildey,Eli" w:date="2024-08-24T13:36:00Z" w16du:dateUtc="2024-08-24T18:36:00Z">
+        <w:r>
+          <w:rPr>
+            <w:rFonts w:eastAsia="Times New Roman"/>
+            <w:color w:val="000000"/>
+          </w:rPr>
+          <w:t>s</w:t>
+        </w:r>
+      </w:ins>
+      <w:del w:id="173" w:author="Wildey,Eli" w:date="2024-08-24T13:36:00Z" w16du:dateUtc="2024-08-24T18:36:00Z">
+        <w:r>
+          <w:rPr>
+            <w:rFonts w:eastAsia="Times New Roman"/>
+            <w:color w:val="000000"/>
+          </w:rPr>
+          <w:delText xml:space="preserve"> health</w:delText>
+        </w:r>
+      </w:del>
+      <w:r>
+        <w:rPr>
+          <w:rFonts w:eastAsia="Times New Roman"/>
+          <w:color w:val="000000"/>
+        </w:rPr>
+        <w:t>. </w:t>
       </w:r>
     </w:p>
     <w:p>
@@ -4402,15 +4684,333 @@
           <w:rFonts w:eastAsia="Times New Roman"/>
           <w:color w:val="000000"/>
         </w:rPr>
-        <w:t xml:space="preserve">This change in habitat preference as a result of human presence has also been observed in other wildlife species (Cristescu et al. 2013, Smith et al. 2019). Competing mesocarnivore species in high use open spaces, showed greater habitat overlap between a generalist carnivore – coyote – and more specialized carnivores, gray fox and bobcat, than low use open spaces (Smith et al. 2018). Grizzly bears showed changes in selection for resting sites depending on level of human activity (Cristescu et al. 2013). This pattern suggests niche compression due to human activity (Gilbert et al. 2022) could be at play on our study area, if deer are facing competition from other herbivores, such as elk, simultaneously altering habitat selection in response to human presence. Further research of competition with other ungulate/herbivore species from niche compression could reveal an indirect pathway impacting mule deer, or competing ungulate species, initiated by increased </w:t>
-      </w:r>
-      <w:r>
-        <w:rPr>
-          <w:rFonts w:eastAsia="Times New Roman"/>
-          <w:color w:val="000000"/>
-        </w:rPr>
-        <w:lastRenderedPageBreak/>
-        <w:t>human presence. Greater intraspecies competition could also result from increased human presence as well if individual deer are seeking a similar solution to human presence. </w:t>
+        <w:t xml:space="preserve">This change in habitat preference as a result of human presence has also been observed in other wildlife species (Cristescu et al. 2013, Smith et al. 2019). Competing mesocarnivore species in high </w:t>
+      </w:r>
+      <w:ins w:id="174" w:author="Wildey,Eli" w:date="2024-08-24T13:36:00Z" w16du:dateUtc="2024-08-24T18:36:00Z">
+        <w:r>
+          <w:rPr>
+            <w:rFonts w:eastAsia="Times New Roman"/>
+            <w:color w:val="000000"/>
+          </w:rPr>
+          <w:t>rec</w:t>
+        </w:r>
+      </w:ins>
+      <w:ins w:id="175" w:author="Wildey,Eli" w:date="2024-08-24T13:37:00Z" w16du:dateUtc="2024-08-24T18:37:00Z">
+        <w:r>
+          <w:rPr>
+            <w:rFonts w:eastAsia="Times New Roman"/>
+            <w:color w:val="000000"/>
+          </w:rPr>
+          <w:t>reation</w:t>
+        </w:r>
+      </w:ins>
+      <w:del w:id="176" w:author="Wildey,Eli" w:date="2024-08-24T13:37:00Z" w16du:dateUtc="2024-08-24T18:37:00Z">
+        <w:r>
+          <w:rPr>
+            <w:rFonts w:eastAsia="Times New Roman"/>
+            <w:color w:val="000000"/>
+          </w:rPr>
+          <w:delText>us</w:delText>
+        </w:r>
+      </w:del>
+      <w:ins w:id="177" w:author="Wildey,Eli" w:date="2024-08-24T13:37:00Z" w16du:dateUtc="2024-08-24T18:37:00Z">
+        <w:r>
+          <w:rPr>
+            <w:rFonts w:eastAsia="Times New Roman"/>
+            <w:color w:val="000000"/>
+          </w:rPr>
+          <w:t xml:space="preserve"> areas</w:t>
+        </w:r>
+      </w:ins>
+      <w:del w:id="178" w:author="Wildey,Eli" w:date="2024-08-24T13:37:00Z" w16du:dateUtc="2024-08-24T18:37:00Z">
+        <w:r>
+          <w:rPr>
+            <w:rFonts w:eastAsia="Times New Roman"/>
+            <w:color w:val="000000"/>
+          </w:rPr>
+          <w:delText>e open spaces</w:delText>
+        </w:r>
+      </w:del>
+      <w:r>
+        <w:rPr>
+          <w:rFonts w:eastAsia="Times New Roman"/>
+          <w:color w:val="000000"/>
+        </w:rPr>
+        <w:t xml:space="preserve">, showed greater habitat overlap between a generalist carnivore – coyote – and more specialized carnivores, gray fox and bobcat, than low </w:t>
+      </w:r>
+      <w:ins w:id="179" w:author="Wildey,Eli" w:date="2024-08-24T13:37:00Z" w16du:dateUtc="2024-08-24T18:37:00Z">
+        <w:r>
+          <w:rPr>
+            <w:rFonts w:eastAsia="Times New Roman"/>
+            <w:color w:val="000000"/>
+          </w:rPr>
+          <w:t>recreation</w:t>
+        </w:r>
+      </w:ins>
+      <w:del w:id="180" w:author="Wildey,Eli" w:date="2024-08-24T13:37:00Z" w16du:dateUtc="2024-08-24T18:37:00Z">
+        <w:r>
+          <w:rPr>
+            <w:rFonts w:eastAsia="Times New Roman"/>
+            <w:color w:val="000000"/>
+          </w:rPr>
+          <w:delText>use</w:delText>
+        </w:r>
+      </w:del>
+      <w:r>
+        <w:rPr>
+          <w:rFonts w:eastAsia="Times New Roman"/>
+          <w:color w:val="000000"/>
+        </w:rPr>
+        <w:t xml:space="preserve"> </w:t>
+      </w:r>
+      <w:ins w:id="181" w:author="Wildey,Eli" w:date="2024-08-24T13:37:00Z" w16du:dateUtc="2024-08-24T18:37:00Z">
+        <w:r>
+          <w:rPr>
+            <w:rFonts w:eastAsia="Times New Roman"/>
+            <w:color w:val="000000"/>
+          </w:rPr>
+          <w:t>areas</w:t>
+        </w:r>
+      </w:ins>
+      <w:del w:id="182" w:author="Wildey,Eli" w:date="2024-08-24T13:37:00Z" w16du:dateUtc="2024-08-24T18:37:00Z">
+        <w:r>
+          <w:rPr>
+            <w:rFonts w:eastAsia="Times New Roman"/>
+            <w:color w:val="000000"/>
+          </w:rPr>
+          <w:delText>open spaces</w:delText>
+        </w:r>
+      </w:del>
+      <w:r>
+        <w:rPr>
+          <w:rFonts w:eastAsia="Times New Roman"/>
+          <w:color w:val="000000"/>
+        </w:rPr>
+        <w:t xml:space="preserve"> (Smith et al. 2018). Grizzly bears </w:t>
+      </w:r>
+      <w:ins w:id="183" w:author="Wildey,Eli" w:date="2024-08-24T13:38:00Z" w16du:dateUtc="2024-08-24T18:38:00Z">
+        <w:r>
+          <w:rPr>
+            <w:rFonts w:eastAsia="Times New Roman"/>
+            <w:color w:val="000000"/>
+          </w:rPr>
+          <w:t xml:space="preserve">also </w:t>
+        </w:r>
+      </w:ins>
+      <w:r>
+        <w:rPr>
+          <w:rFonts w:eastAsia="Times New Roman"/>
+          <w:color w:val="000000"/>
+        </w:rPr>
+        <w:t xml:space="preserve">showed changes in selection for resting sites depending on </w:t>
+      </w:r>
+      <w:ins w:id="184" w:author="Wildey,Eli" w:date="2024-08-24T13:37:00Z" w16du:dateUtc="2024-08-24T18:37:00Z">
+        <w:r>
+          <w:rPr>
+            <w:rFonts w:eastAsia="Times New Roman"/>
+            <w:color w:val="000000"/>
+          </w:rPr>
+          <w:t>access</w:t>
+        </w:r>
+      </w:ins>
+      <w:ins w:id="185" w:author="Wildey,Eli" w:date="2024-08-24T13:38:00Z" w16du:dateUtc="2024-08-24T18:38:00Z">
+        <w:r>
+          <w:rPr>
+            <w:rFonts w:eastAsia="Times New Roman"/>
+            <w:color w:val="000000"/>
+          </w:rPr>
+          <w:t xml:space="preserve"> of human recreation on the landscape</w:t>
+        </w:r>
+      </w:ins>
+      <w:del w:id="186" w:author="Wildey,Eli" w:date="2024-08-24T13:38:00Z" w16du:dateUtc="2024-08-24T18:38:00Z">
+        <w:r>
+          <w:rPr>
+            <w:rFonts w:eastAsia="Times New Roman"/>
+            <w:color w:val="000000"/>
+          </w:rPr>
+          <w:delText>level of human activity</w:delText>
+        </w:r>
+      </w:del>
+      <w:r>
+        <w:rPr>
+          <w:rFonts w:eastAsia="Times New Roman"/>
+          <w:color w:val="000000"/>
+        </w:rPr>
+        <w:t xml:space="preserve"> (Cristescu et al. 2013). </w:t>
+      </w:r>
+      <w:ins w:id="187" w:author="Wildey,Eli" w:date="2024-08-24T13:47:00Z" w16du:dateUtc="2024-08-24T18:47:00Z">
+        <w:r>
+          <w:rPr>
+            <w:rFonts w:eastAsia="Times New Roman"/>
+            <w:color w:val="000000"/>
+          </w:rPr>
+          <w:t>Altering activity patterns and space use to avoid humans</w:t>
+        </w:r>
+      </w:ins>
+      <w:ins w:id="188" w:author="Wildey,Eli" w:date="2024-08-24T13:48:00Z" w16du:dateUtc="2024-08-24T18:48:00Z">
+        <w:r>
+          <w:rPr>
+            <w:rFonts w:eastAsia="Times New Roman"/>
+            <w:color w:val="000000"/>
+          </w:rPr>
+          <w:t xml:space="preserve"> could indicate</w:t>
+        </w:r>
+      </w:ins>
+      <w:del w:id="189" w:author="Wildey,Eli" w:date="2024-08-24T13:48:00Z" w16du:dateUtc="2024-08-24T18:48:00Z">
+        <w:r>
+          <w:rPr>
+            <w:rFonts w:eastAsia="Times New Roman"/>
+            <w:color w:val="000000"/>
+          </w:rPr>
+          <w:delText>This pattern suggests</w:delText>
+        </w:r>
+      </w:del>
+      <w:r>
+        <w:rPr>
+          <w:rFonts w:eastAsia="Times New Roman"/>
+          <w:color w:val="000000"/>
+        </w:rPr>
+        <w:t xml:space="preserve"> </w:t>
+      </w:r>
+      <w:ins w:id="190" w:author="Wildey,Eli" w:date="2024-08-24T13:48:00Z" w16du:dateUtc="2024-08-24T18:48:00Z">
+        <w:r>
+          <w:rPr>
+            <w:rFonts w:eastAsia="Times New Roman"/>
+            <w:color w:val="000000"/>
+          </w:rPr>
+          <w:t xml:space="preserve"> that</w:t>
+        </w:r>
+      </w:ins>
+      <w:r>
+        <w:rPr>
+          <w:rFonts w:eastAsia="Times New Roman"/>
+          <w:color w:val="000000"/>
+        </w:rPr>
+        <w:t xml:space="preserve">niche compression </w:t>
+      </w:r>
+      <w:del w:id="191" w:author="Wildey,Eli" w:date="2024-08-24T13:48:00Z" w16du:dateUtc="2024-08-24T18:48:00Z">
+        <w:r>
+          <w:rPr>
+            <w:rFonts w:eastAsia="Times New Roman"/>
+            <w:color w:val="000000"/>
+          </w:rPr>
+          <w:delText xml:space="preserve">due to human activity </w:delText>
+        </w:r>
+      </w:del>
+      <w:r>
+        <w:rPr>
+          <w:rFonts w:eastAsia="Times New Roman"/>
+          <w:color w:val="000000"/>
+        </w:rPr>
+        <w:t xml:space="preserve">(Gilbert et al. 2022) </w:t>
+      </w:r>
+      <w:ins w:id="192" w:author="Wildey,Eli" w:date="2024-08-24T13:43:00Z" w16du:dateUtc="2024-08-24T18:43:00Z">
+        <w:r>
+          <w:rPr>
+            <w:rFonts w:eastAsia="Times New Roman"/>
+            <w:color w:val="000000"/>
+          </w:rPr>
+          <w:t xml:space="preserve">whereby human </w:t>
+        </w:r>
+        <w:r>
+          <w:rPr>
+            <w:rFonts w:eastAsia="Times New Roman"/>
+            <w:color w:val="000000"/>
+          </w:rPr>
+          <w:lastRenderedPageBreak/>
+          <w:t xml:space="preserve">activity </w:t>
+        </w:r>
+      </w:ins>
+      <w:ins w:id="193" w:author="Wildey,Eli" w:date="2024-08-24T13:44:00Z" w16du:dateUtc="2024-08-24T18:44:00Z">
+        <w:r>
+          <w:rPr>
+            <w:rFonts w:eastAsia="Times New Roman"/>
+            <w:color w:val="000000"/>
+          </w:rPr>
+          <w:t xml:space="preserve">increases species co-occurrence </w:t>
+        </w:r>
+      </w:ins>
+      <w:r>
+        <w:rPr>
+          <w:rFonts w:eastAsia="Times New Roman"/>
+          <w:color w:val="000000"/>
+        </w:rPr>
+        <w:t>could be at play on our study area</w:t>
+      </w:r>
+      <w:ins w:id="194" w:author="Wildey,Eli" w:date="2024-08-24T13:48:00Z" w16du:dateUtc="2024-08-24T18:48:00Z">
+        <w:r>
+          <w:rPr>
+            <w:rFonts w:eastAsia="Times New Roman"/>
+            <w:color w:val="000000"/>
+          </w:rPr>
+          <w:t>.</w:t>
+        </w:r>
+      </w:ins>
+      <w:del w:id="195" w:author="Wildey,Eli" w:date="2024-08-24T13:48:00Z" w16du:dateUtc="2024-08-24T18:48:00Z">
+        <w:r>
+          <w:rPr>
+            <w:rFonts w:eastAsia="Times New Roman"/>
+            <w:color w:val="000000"/>
+          </w:rPr>
+          <w:delText>,</w:delText>
+        </w:r>
+      </w:del>
+      <w:r>
+        <w:rPr>
+          <w:rFonts w:eastAsia="Times New Roman"/>
+          <w:color w:val="000000"/>
+        </w:rPr>
+        <w:t xml:space="preserve"> </w:t>
+      </w:r>
+      <w:ins w:id="196" w:author="Wildey,Eli" w:date="2024-08-24T13:48:00Z" w16du:dateUtc="2024-08-24T18:48:00Z">
+        <w:r>
+          <w:rPr>
+            <w:rFonts w:eastAsia="Times New Roman"/>
+            <w:color w:val="000000"/>
+          </w:rPr>
+          <w:t>I</w:t>
+        </w:r>
+      </w:ins>
+      <w:del w:id="197" w:author="Wildey,Eli" w:date="2024-08-24T13:48:00Z" w16du:dateUtc="2024-08-24T18:48:00Z">
+        <w:r>
+          <w:rPr>
+            <w:rFonts w:eastAsia="Times New Roman"/>
+            <w:color w:val="000000"/>
+          </w:rPr>
+          <w:delText>i</w:delText>
+        </w:r>
+      </w:del>
+      <w:r>
+        <w:rPr>
+          <w:rFonts w:eastAsia="Times New Roman"/>
+          <w:color w:val="000000"/>
+        </w:rPr>
+        <w:t>f deer are facing competition from other herbivores, such as elk, simultaneously altering habitat selection in response to human presence</w:t>
+      </w:r>
+      <w:ins w:id="198" w:author="Wildey,Eli" w:date="2024-08-24T13:49:00Z" w16du:dateUtc="2024-08-24T18:49:00Z">
+        <w:r>
+          <w:rPr>
+            <w:rFonts w:eastAsia="Times New Roman"/>
+            <w:color w:val="000000"/>
+          </w:rPr>
+          <w:t xml:space="preserve"> or deer predators are </w:t>
+        </w:r>
+      </w:ins>
+      <w:ins w:id="199" w:author="Wildey,Eli" w:date="2024-08-24T13:50:00Z" w16du:dateUtc="2024-08-24T18:50:00Z">
+        <w:r>
+          <w:rPr>
+            <w:rFonts w:eastAsia="Times New Roman"/>
+            <w:color w:val="000000"/>
+          </w:rPr>
+          <w:t>more furtive in their habitat selection to avoid humans</w:t>
+        </w:r>
+      </w:ins>
+      <w:r>
+        <w:rPr>
+          <w:rFonts w:eastAsia="Times New Roman"/>
+          <w:color w:val="000000"/>
+        </w:rPr>
+        <w:t>. Further research of competition with other ungulate/herbivore species from niche compression could reveal an indirect pathway impacting mule deer, or competing ungulate species, initiated by increased human presence. Greater intraspecies competition could also result from increased human presence as well if individual deer are seeking a similar solution to human presence. </w:t>
       </w:r>
     </w:p>
     <w:p>
@@ -4426,7 +5026,32 @@
           <w:rFonts w:eastAsia="Times New Roman"/>
           <w:color w:val="000000"/>
         </w:rPr>
-        <w:t>Mule deer also show divergent responses to increasing human activity depending on the time of day. During the day, deer moved less in response to increasing human activity while at night and during dawn/dusk they moved more. Changes to activity patterns of mule deer, and specifically reducing daytime activity, have been found in camera studies looking at deer response to human activity on trail networks (George and Crooks 2006,</w:t>
+        <w:t xml:space="preserve">Mule deer also show divergent responses to increasing human activity depending on the time of day. During the day, deer moved less in response to increasing human activity while at night and during dawn/dusk they moved more. Changes to activity patterns of mule deer, and specifically reducing daytime activity, have been </w:t>
+      </w:r>
+      <w:ins w:id="200" w:author="Wildey,Eli" w:date="2024-08-24T13:51:00Z" w16du:dateUtc="2024-08-24T18:51:00Z">
+        <w:r>
+          <w:rPr>
+            <w:rFonts w:eastAsia="Times New Roman"/>
+            <w:color w:val="000000"/>
+          </w:rPr>
+          <w:t>observed</w:t>
+        </w:r>
+      </w:ins>
+      <w:del w:id="201" w:author="Wildey,Eli" w:date="2024-08-24T13:51:00Z" w16du:dateUtc="2024-08-24T18:51:00Z">
+        <w:r>
+          <w:rPr>
+            <w:rFonts w:eastAsia="Times New Roman"/>
+            <w:color w:val="000000"/>
+          </w:rPr>
+          <w:delText xml:space="preserve">found </w:delText>
+        </w:r>
+      </w:del>
+      <w:r>
+        <w:rPr>
+          <w:rFonts w:eastAsia="Times New Roman"/>
+          <w:color w:val="000000"/>
+        </w:rPr>
+        <w:t>in camera studies looking at deer response to human activity on trail networks (George and Crooks 2006,</w:t>
       </w:r>
       <w:r>
         <w:rPr>
@@ -4475,7 +5100,15 @@
           <w:rFonts w:eastAsia="Times New Roman"/>
           <w:color w:val="000000"/>
         </w:rPr>
-        <w:t>). The only other telemetry study examining this question found slightly increased hourly movement rates for deer when looking at activity patterns during four recreation activities in comparison to a control and suggested, as we found, that deer might be seeking different habitat in response to high human activity (Wisdom et al. 2004). On a global scale, human footprint has been shown to reduce terrestrial mammal movements and increase wildlife nocturnality (Gaynor et al. 2018, Tucker et al. 2018), while a different review found that human disturbance changed animal movement across taxa, with disturbance caused by human activities like recreation causing a greater effect than habitat modification (Doherty et al. 2021).</w:t>
+        <w:t xml:space="preserve">). The only other telemetry study examining this question found slightly increased hourly movement rates for deer when looking at activity patterns during four recreation activities in comparison to a control and suggested, as we found, that deer might be seeking different habitat in response to high human activity (Wisdom et al. 2004). On a global scale, human footprint has been shown to reduce terrestrial mammal movements and increase wildlife nocturnality (Gaynor et al. 2018, Tucker et al. 2018), while a different review found that human disturbance changed </w:t>
+      </w:r>
+      <w:r>
+        <w:rPr>
+          <w:rFonts w:eastAsia="Times New Roman"/>
+          <w:color w:val="000000"/>
+        </w:rPr>
+        <w:lastRenderedPageBreak/>
+        <w:t>animal movement across taxa, with disturbance caused by human activities like recreation causing a greater effect than habitat modification (Doherty et al. 2021).</w:t>
       </w:r>
     </w:p>
     <w:p>
@@ -4512,7 +5145,172 @@
           <w:rFonts w:eastAsia="Times New Roman"/>
           <w:color w:val="000000"/>
         </w:rPr>
-        <w:t xml:space="preserve">). Previous telemetry work similarly </w:t>
+        <w:t>). Previous telemetry work similarly did not find avoidance of trail by mule deer unlike elk (Wisdom et al. 2004), indicating the possibility that elk could be more sensitive to human presence.</w:t>
+      </w:r>
+      <w:ins w:id="202" w:author="Wildey,Eli" w:date="2024-08-24T13:53:00Z" w16du:dateUtc="2024-08-24T18:53:00Z">
+        <w:r>
+          <w:rPr>
+            <w:rFonts w:eastAsia="Times New Roman"/>
+            <w:color w:val="000000"/>
+          </w:rPr>
+          <w:t xml:space="preserve"> It may be that mule deer are able to utilize habitat close to trails despite human presence. This is contrary</w:t>
+        </w:r>
+      </w:ins>
+      <w:r>
+        <w:rPr>
+          <w:rFonts w:eastAsia="Times New Roman"/>
+          <w:color w:val="000000"/>
+        </w:rPr>
+        <w:t xml:space="preserve"> </w:t>
+      </w:r>
+      <w:ins w:id="203" w:author="Wildey,Eli" w:date="2024-08-24T13:54:00Z" w16du:dateUtc="2024-08-24T18:54:00Z">
+        <w:r>
+          <w:rPr>
+            <w:rFonts w:eastAsia="Times New Roman"/>
+            <w:color w:val="000000"/>
+          </w:rPr>
+          <w:t>to the impact of other human activity such as natural gas drilling, wh</w:t>
+        </w:r>
+      </w:ins>
+      <w:ins w:id="204" w:author="Wildey,Eli" w:date="2024-08-24T13:55:00Z" w16du:dateUtc="2024-08-24T18:55:00Z">
+        <w:r>
+          <w:rPr>
+            <w:rFonts w:eastAsia="Times New Roman"/>
+            <w:color w:val="000000"/>
+          </w:rPr>
+          <w:t>ich has been found to cause an</w:t>
+        </w:r>
+      </w:ins>
+      <w:del w:id="205" w:author="Wildey,Eli" w:date="2024-08-24T13:54:00Z" w16du:dateUtc="2024-08-24T18:54:00Z">
+        <w:r>
+          <w:rPr>
+            <w:rFonts w:eastAsia="Times New Roman"/>
+            <w:color w:val="000000"/>
+          </w:rPr>
+          <w:delText>However,</w:delText>
+        </w:r>
+      </w:del>
+      <w:r>
+        <w:rPr>
+          <w:rFonts w:eastAsia="Times New Roman"/>
+          <w:color w:val="000000"/>
+        </w:rPr>
+        <w:t xml:space="preserve"> indirect loss of habitat </w:t>
+      </w:r>
+      <w:del w:id="206" w:author="Wildey,Eli" w:date="2024-08-24T13:55:00Z" w16du:dateUtc="2024-08-24T18:55:00Z">
+        <w:r>
+          <w:rPr>
+            <w:rFonts w:eastAsia="Times New Roman"/>
+            <w:color w:val="000000"/>
+          </w:rPr>
+          <w:delText xml:space="preserve">has been found for mule deer </w:delText>
+        </w:r>
+      </w:del>
+      <w:r>
+        <w:rPr>
+          <w:rFonts w:eastAsia="Times New Roman"/>
+          <w:color w:val="000000"/>
+        </w:rPr>
+        <w:t xml:space="preserve">on winter range </w:t>
+      </w:r>
+      <w:del w:id="207" w:author="Wildey,Eli" w:date="2024-08-24T13:55:00Z" w16du:dateUtc="2024-08-24T18:55:00Z">
+        <w:r>
+          <w:rPr>
+            <w:rFonts w:eastAsia="Times New Roman"/>
+            <w:color w:val="000000"/>
+          </w:rPr>
+          <w:delText xml:space="preserve">in response to natural gas drilling </w:delText>
+        </w:r>
+      </w:del>
+      <w:r>
+        <w:rPr>
+          <w:rFonts w:eastAsia="Times New Roman"/>
+          <w:color w:val="000000"/>
+        </w:rPr>
+        <w:t xml:space="preserve">(Sawyer et al. 2006). Distance to trail was modeled as a linear response in </w:t>
+      </w:r>
+      <w:ins w:id="208" w:author="Wildey,Eli" w:date="2024-08-24T13:52:00Z" w16du:dateUtc="2024-08-24T18:52:00Z">
+        <w:r>
+          <w:rPr>
+            <w:rFonts w:eastAsia="Times New Roman"/>
+            <w:color w:val="000000"/>
+          </w:rPr>
+          <w:t>our</w:t>
+        </w:r>
+      </w:ins>
+      <w:del w:id="209" w:author="Wildey,Eli" w:date="2024-08-24T13:52:00Z" w16du:dateUtc="2024-08-24T18:52:00Z">
+        <w:r>
+          <w:rPr>
+            <w:rFonts w:eastAsia="Times New Roman"/>
+            <w:color w:val="000000"/>
+          </w:rPr>
+          <w:delText xml:space="preserve">my </w:delText>
+        </w:r>
+      </w:del>
+      <w:r>
+        <w:rPr>
+          <w:rFonts w:eastAsia="Times New Roman"/>
+          <w:color w:val="000000"/>
+        </w:rPr>
+        <w:t xml:space="preserve">model set. It is possible the relationship between habitat selection and distance to trail is more complex, resulting in selection for an intermediate distance from trail. A lack of spatial avoidance may not be a reliable indicator for a lack of effect either, as suitable, alternative habitat may not exist or be accessible (Gill et al. </w:t>
+      </w:r>
+      <w:r>
+        <w:rPr>
+          <w:rFonts w:eastAsia="Times New Roman"/>
+          <w:color w:val="000000"/>
+        </w:rPr>
+        <w:t>2001</w:t>
+      </w:r>
+      <w:r>
+        <w:rPr>
+          <w:rFonts w:eastAsia="Times New Roman"/>
+          <w:color w:val="000000"/>
+        </w:rPr>
+        <w:t xml:space="preserve">). Deer are already constrained by snow and human development on winter range, possibly limiting alternative, suitable habitat. Many of the individual deer in this study also utilized </w:t>
+      </w:r>
+      <w:r>
+        <w:rPr>
+          <w:rFonts w:eastAsia="Times New Roman"/>
+          <w:color w:val="000000"/>
+        </w:rPr>
+        <w:t>habitats</w:t>
+      </w:r>
+      <w:r>
+        <w:rPr>
+          <w:rFonts w:eastAsia="Times New Roman"/>
+          <w:color w:val="000000"/>
+        </w:rPr>
+        <w:t xml:space="preserve"> </w:t>
+      </w:r>
+      <w:r>
+        <w:rPr>
+          <w:rFonts w:eastAsia="Times New Roman"/>
+          <w:color w:val="000000"/>
+        </w:rPr>
+        <w:t xml:space="preserve">where </w:t>
+      </w:r>
+      <w:r>
+        <w:rPr>
+          <w:rFonts w:eastAsia="Times New Roman"/>
+          <w:color w:val="000000"/>
+        </w:rPr>
+        <w:t>farther from trail meant closer to humans, such as developed land</w:t>
+      </w:r>
+      <w:del w:id="210" w:author="Wildey,Eli" w:date="2024-08-24T13:55:00Z" w16du:dateUtc="2024-08-24T18:55:00Z">
+        <w:r>
+          <w:rPr>
+            <w:rFonts w:eastAsia="Times New Roman"/>
+            <w:color w:val="000000"/>
+          </w:rPr>
+          <w:delText xml:space="preserve"> cover</w:delText>
+        </w:r>
+      </w:del>
+      <w:r>
+        <w:rPr>
+          <w:rFonts w:eastAsia="Times New Roman"/>
+          <w:color w:val="000000"/>
+        </w:rPr>
+        <w:t xml:space="preserve">, actively managed and fallow agriculture fields, and riparian habitat. The trail network could in fact allow deer to </w:t>
       </w:r>
       <w:r>
         <w:rPr>
@@ -4520,49 +5318,39 @@
           <w:color w:val="000000"/>
         </w:rPr>
         <w:lastRenderedPageBreak/>
-        <w:t xml:space="preserve">did not find avoidance of trail by mule deer unlike elk (Wisdom et al. 2004), indicating the possibility that elk could be more sensitive to human presence. However, indirect loss of habitat has been found for mule deer on winter range in response to natural gas drilling (Sawyer et al. 2006). Distance to trail was modeled as a linear response in my model set. It is possible the relationship between habitat selection and distance to trail is more complex, resulting in selection for an intermediate distance from trail. A lack of spatial avoidance may not be a reliable indicator for a lack of effect either, as suitable, alternative habitat may not exist or be accessible (Gill et al. </w:t>
-      </w:r>
-      <w:r>
-        <w:rPr>
-          <w:rFonts w:eastAsia="Times New Roman"/>
-          <w:color w:val="000000"/>
-        </w:rPr>
-        <w:t>2001</w:t>
-      </w:r>
-      <w:r>
-        <w:rPr>
-          <w:rFonts w:eastAsia="Times New Roman"/>
-          <w:color w:val="000000"/>
-        </w:rPr>
-        <w:t xml:space="preserve">). Deer are already constrained by snow and human development on winter range, possibly limiting alternative, suitable habitat. Many of the individual deer in this study also utilized </w:t>
-      </w:r>
-      <w:r>
-        <w:rPr>
-          <w:rFonts w:eastAsia="Times New Roman"/>
-          <w:color w:val="000000"/>
-        </w:rPr>
-        <w:t>habitats</w:t>
-      </w:r>
-      <w:r>
-        <w:rPr>
-          <w:rFonts w:eastAsia="Times New Roman"/>
-          <w:color w:val="000000"/>
-        </w:rPr>
-        <w:t xml:space="preserve"> </w:t>
-      </w:r>
-      <w:r>
-        <w:rPr>
-          <w:rFonts w:eastAsia="Times New Roman"/>
-          <w:color w:val="000000"/>
-        </w:rPr>
-        <w:t xml:space="preserve">where </w:t>
-      </w:r>
-      <w:r>
-        <w:rPr>
-          <w:rFonts w:eastAsia="Times New Roman"/>
-          <w:color w:val="000000"/>
-        </w:rPr>
-        <w:t>farther from trail meant closer to humans, such as developed land cover, actively managed and fallow agriculture fields, and riparian habitat. The trail network could in fact allow deer to balance foraging risk tradeoff by offering a less risky habitat in comparison to open fields to utilize during the day for refuge. Deer could also prefer similar biophysical characteristics we use for trails that we</w:t>
+        <w:t>balance foraging risk tradeoff by offering a less risky habitat</w:t>
+      </w:r>
+      <w:ins w:id="211" w:author="Wildey,Eli" w:date="2024-08-24T13:56:00Z" w16du:dateUtc="2024-08-24T18:56:00Z">
+        <w:r>
+          <w:rPr>
+            <w:rFonts w:eastAsia="Times New Roman"/>
+            <w:color w:val="000000"/>
+          </w:rPr>
+          <w:t xml:space="preserve"> for refuge during the day</w:t>
+        </w:r>
+      </w:ins>
+      <w:r>
+        <w:rPr>
+          <w:rFonts w:eastAsia="Times New Roman"/>
+          <w:color w:val="000000"/>
+        </w:rPr>
+        <w:t xml:space="preserve"> in comparison to open fields</w:t>
+      </w:r>
+      <w:del w:id="212" w:author="Wildey,Eli" w:date="2024-08-24T13:56:00Z" w16du:dateUtc="2024-08-24T18:56:00Z">
+        <w:r>
+          <w:rPr>
+            <w:rFonts w:eastAsia="Times New Roman"/>
+            <w:color w:val="000000"/>
+          </w:rPr>
+          <w:delText xml:space="preserve"> to utilize during the day for refuge</w:delText>
+        </w:r>
+      </w:del>
+      <w:r>
+        <w:rPr>
+          <w:rFonts w:eastAsia="Times New Roman"/>
+          <w:color w:val="000000"/>
+        </w:rPr>
+        <w:t>. Deer could also prefer similar biophysical characteristics we use for trails that we</w:t>
       </w:r>
       <w:r>
         <w:rPr>
@@ -4576,7 +5364,57 @@
           <w:rFonts w:eastAsia="Times New Roman"/>
           <w:color w:val="000000"/>
         </w:rPr>
-        <w:t xml:space="preserve"> not consider in this model, coincidentally causing this preference for areas near trails. Deer could also be habituated to the repeated stimuli of recreation showing decreased responses in terms of avoidance, as ungulate populations in areas of high human presence have shown weaker flight responses (Stankowich 2008)</w:t>
+        <w:t xml:space="preserve"> not consider in this model, coincidentally causing this preference for areas near trails. </w:t>
+      </w:r>
+      <w:ins w:id="213" w:author="Wildey,Eli" w:date="2024-08-24T13:57:00Z" w16du:dateUtc="2024-08-24T18:57:00Z">
+        <w:r>
+          <w:rPr>
+            <w:rFonts w:eastAsia="Times New Roman"/>
+            <w:color w:val="000000"/>
+          </w:rPr>
+          <w:t>Habituation by deer</w:t>
+        </w:r>
+      </w:ins>
+      <w:del w:id="214" w:author="Wildey,Eli" w:date="2024-08-24T13:56:00Z" w16du:dateUtc="2024-08-24T18:56:00Z">
+        <w:r>
+          <w:rPr>
+            <w:rFonts w:eastAsia="Times New Roman"/>
+            <w:color w:val="000000"/>
+          </w:rPr>
+          <w:delText xml:space="preserve">Deer could also be habituated </w:delText>
+        </w:r>
+      </w:del>
+      <w:r>
+        <w:rPr>
+          <w:rFonts w:eastAsia="Times New Roman"/>
+          <w:color w:val="000000"/>
+        </w:rPr>
+        <w:t>to the repeated stimuli of recreation</w:t>
+      </w:r>
+      <w:ins w:id="215" w:author="Wildey,Eli" w:date="2024-08-24T13:57:00Z" w16du:dateUtc="2024-08-24T18:57:00Z">
+        <w:r>
+          <w:rPr>
+            <w:rFonts w:eastAsia="Times New Roman"/>
+            <w:color w:val="000000"/>
+          </w:rPr>
+          <w:t xml:space="preserve"> is also possible</w:t>
+        </w:r>
+      </w:ins>
+      <w:del w:id="216" w:author="Wildey,Eli" w:date="2024-08-24T13:57:00Z" w16du:dateUtc="2024-08-24T18:57:00Z">
+        <w:r>
+          <w:rPr>
+            <w:rFonts w:eastAsia="Times New Roman"/>
+            <w:color w:val="000000"/>
+          </w:rPr>
+          <w:delText xml:space="preserve"> showing decreased responses in terms of avoidance</w:delText>
+        </w:r>
+      </w:del>
+      <w:r>
+        <w:rPr>
+          <w:rFonts w:eastAsia="Times New Roman"/>
+          <w:color w:val="000000"/>
+        </w:rPr>
+        <w:t>, as ungulate populations in areas of high human presence have shown weaker flight responses (Stankowich 2008)</w:t>
       </w:r>
     </w:p>
     <w:p>
@@ -4592,7 +5430,7 @@
           <w:rFonts w:eastAsia="Times New Roman"/>
           <w:color w:val="000000"/>
         </w:rPr>
-        <w:t xml:space="preserve">Potential foraging habitat, represented by wetland and herbaceous land cover, did have a positive effect on selection, with these land cover types creating a strong enough draw to overcome </w:t>
+        <w:t xml:space="preserve">Potential foraging habitat, represented by wetland and herbaceous land cover, did have a positive effect on selection, with these land cover types creating a strong enough draw to overcome proximity to human development dependent on time of day. It is important to remember that habitat selection parameters should be interpreted as relative intensity of use, meaning that all other factors being held equal deer will choose wetland or herbaceous cover over forest landcover (Fieberg et al. 2021). In reality, herbaceous and wetland habitat is an order of magnitude rarer in availability than shrub or forest habitat. Selection does not indicate where an animal is likely to be found most of the time, but where it selects for with all other variables held constant and different habitat being equally available (Fieberg et al. 2021). Taken this way, we can interpret deer as being choosy about what habitat they are in when they are far from the trail and balancing their risk of foraging closer to developed habitat when far from trail by utilizing these habitats during times of human inactivity. The potential non-linearity of selection in response to distance from trail could </w:t>
       </w:r>
       <w:r>
         <w:rPr>
@@ -4600,7 +5438,7 @@
           <w:color w:val="000000"/>
         </w:rPr>
         <w:lastRenderedPageBreak/>
-        <w:t>proximity to human development dependent on time of day. It is important to remember that habitat selection parameters should be interpreted as relative intensity of use, meaning that all other factors being held equal deer will choose wetland or herbaceous cover over forest landcover (Fieberg et al. 2021). In reality, herbaceous and wetland habitat is an order of magnitude rarer in availability than shrub or forest habitat. Selection does not indicate where an animal is likely to be found most of the time, but where it selects for with all other variables held constant and different habitat being equally available (Fieberg et al. 2021). Taken this way, we can interpret deer as being choosy about what habitat they are in when they are far from the trail and balancing their risk of foraging closer to developed habitat when far from trail by utilizing these habitats during times of human inactivity. The potential non-linearity of selection in response to distance from trail could also resolve the seemingly contradictory conclusions from distance to trail and selection of herbaceous and wetland habitat. Utilization of wetland and herbaceous habitat during different times of day, analyzed in our separate day/night datasets further clarify how deer balance selection based on time of day associated with differing behaviors and human activity.</w:t>
+        <w:t>also resolve the seemingly contradictory conclusions from distance to trail and selection of herbaceous and wetland habitat. Utilization of wetland and herbaceous habitat during different times of day, analyzed in our separate day/night datasets further clarify how deer balance selection based on time of day associated with differing behaviors and human activity.</w:t>
       </w:r>
     </w:p>
     <w:p>
@@ -4616,15 +5454,7 @@
           <w:rFonts w:eastAsia="Times New Roman"/>
           <w:color w:val="000000"/>
         </w:rPr>
-        <w:t xml:space="preserve">During the day deer selected for wetland habitat, while at night we see selection for herbaceous habitat. Importantly, herbaceous landcover covariates seem to be time dependent, with a weak, negative effect for selection during the day but positive effect of selection at night. Contrasting habitat selection estimates based on time of day suggests a spatiotemporal strategy to balance needs for cover and foraging, with deer preferring habitats offering more cover during the day and </w:t>
-      </w:r>
-      <w:r>
-        <w:rPr>
-          <w:rFonts w:eastAsia="Times New Roman"/>
-          <w:color w:val="000000"/>
-        </w:rPr>
-        <w:lastRenderedPageBreak/>
-        <w:t>habitats associated with better forage at night. This indicates the ability of mule deer to spatiotemporally avoid risk in an important habitat type more closely associated with humans, akin to balancing forage-risk tradeoffs with natural predators active during different times of the day such as wolves and mountain lions (Kohl et al. 2019, Smith et al. 2019). </w:t>
+        <w:t>During the day deer selected for wetland habitat, while at night we see selection for herbaceous habitat. Importantly, herbaceous landcover covariates seem to be time dependent, with a weak, negative effect for selection during the day but positive effect of selection at night. Contrasting habitat selection estimates based on time of day suggests a spatiotemporal strategy to balance needs for cover and foraging, with deer preferring habitats offering more cover during the day and habitats associated with better forage at night. This indicates the ability of mule deer to spatiotemporally avoid risk in an important habitat type more closely associated with humans, akin to balancing forage-risk tradeoffs with natural predators active during different times of the day such as wolves and mountain lions (Kohl et al. 2019, Smith et al. 2019). </w:t>
       </w:r>
     </w:p>
     <w:p>
@@ -4660,7 +5490,15 @@
           <w:rFonts w:eastAsia="Times New Roman"/>
           <w:color w:val="000000"/>
         </w:rPr>
-        <w:t>Human recreation involves both human presence and human infrastructure. While both can have an impact on wildlife, infrastructure is often measured and serves as a proxy for recreation with only 6.7% of studies remotely monitoring recreation activity (Larson et al. 2016). Human activity is also commonly measured as a binary with high and low use areas, but this may not put a specific number to human activity or track changes over a continuum of activity (Larson et al. 2016). Use of infrared trail counters for tracking human presence fulfills the need for better measurements of human activity needed in recreation research (Marion et al. 2020). Trail counters provide a valuable metric down to the hour, and measure trends over longer periods of time than was needed for this study, making it possible to monitor long term recreation trends. Trail counter data provides a useful tool for managers looking to manage trail traffic and detect thresholds at which human presence might become significantly more damaging (</w:t>
+        <w:t xml:space="preserve">Human recreation involves both human presence and human infrastructure. While both can have an impact on wildlife, infrastructure is often measured and serves as a proxy for recreation with only 6.7% of studies remotely monitoring recreation activity (Larson et al. 2016). Human activity is also commonly measured as a binary with high and low use areas, but this may not put a specific </w:t>
+      </w:r>
+      <w:r>
+        <w:rPr>
+          <w:rFonts w:eastAsia="Times New Roman"/>
+          <w:color w:val="000000"/>
+        </w:rPr>
+        <w:lastRenderedPageBreak/>
+        <w:t>number to human activity or track changes over a continuum of activity (Larson et al. 2016). Use of infrared trail counters for tracking human presence fulfills the need for better measurements of human activity needed in recreation research (Marion et al. 2020). Trail counters provide a valuable metric down to the hour, and measure trends over longer periods of time than was needed for this study, making it possible to monitor long term recreation trends. Trail counter data provides a useful tool for managers looking to manage trail traffic and detect thresholds at which human presence might become significantly more damaging (</w:t>
       </w:r>
       <w:r>
         <w:rPr>
@@ -4710,13 +5548,13 @@
         <w:spacing w:after="160" w:line="480" w:lineRule="auto"/>
         <w:ind w:right="-540"/>
         <w:rPr>
-          <w:del w:id="152" w:author="Wildey,Eli" w:date="2024-08-19T20:06:00Z" w16du:dateUtc="2024-08-20T03:06:00Z"/>
+          <w:del w:id="217" w:author="Wildey,Eli" w:date="2024-08-19T20:06:00Z" w16du:dateUtc="2024-08-20T03:06:00Z"/>
           <w:rFonts w:eastAsia="Times New Roman"/>
           <w:b/>
           <w:bCs/>
         </w:rPr>
       </w:pPr>
-      <w:del w:id="153" w:author="Wildey,Eli" w:date="2024-08-19T20:06:00Z" w16du:dateUtc="2024-08-20T03:06:00Z">
+      <w:del w:id="218" w:author="Wildey,Eli" w:date="2024-08-19T20:06:00Z" w16du:dateUtc="2024-08-20T03:06:00Z">
         <w:r>
           <w:rPr>
             <w:rFonts w:eastAsia="Times New Roman"/>
@@ -4769,23 +5607,31 @@
         <w:spacing w:after="160" w:line="480" w:lineRule="auto"/>
         <w:ind w:right="-540"/>
         <w:rPr>
-          <w:del w:id="154" w:author="Wildey,Eli" w:date="2024-08-19T20:06:00Z" w16du:dateUtc="2024-08-20T03:06:00Z"/>
-          <w:rFonts w:eastAsia="Times New Roman"/>
-        </w:rPr>
-      </w:pPr>
-      <w:del w:id="155" w:author="Wildey,Eli" w:date="2024-08-19T20:06:00Z" w16du:dateUtc="2024-08-20T03:06:00Z">
+          <w:del w:id="219" w:author="Wildey,Eli" w:date="2024-08-19T20:06:00Z" w16du:dateUtc="2024-08-20T03:06:00Z"/>
+          <w:rFonts w:eastAsia="Times New Roman"/>
+        </w:rPr>
+      </w:pPr>
+      <w:del w:id="220" w:author="Wildey,Eli" w:date="2024-08-19T20:06:00Z" w16du:dateUtc="2024-08-20T03:06:00Z">
         <w:r>
           <w:rPr>
             <w:rFonts w:eastAsia="Times New Roman"/>
             <w:color w:val="000000"/>
           </w:rPr>
-          <w:delText>Time to event modeling is part of a relatively new set of models still under development, with separate simulation studies finding an overestimation (Santini et al. 2022) or an underestimation (Moeller et al. 2018) of density, depending on the animal movement model used in simulations. Uncertainty and bias in estimates can also be introduced when assumptions of the model are not met, and we follow recommendations in consideration of these violations (Gilbert et al. 2021). Previous research into TTE models indicated they are robust to some assumptions but suffer decreased accuracy and bias when movement rate was poorly estimated, when cameras are placed non randomly with respect to habitat, and with inaccurate measurements of camera viewshed area (Moeller et al. 2018,</w:delText>
+          <w:delText xml:space="preserve">Time to event modeling is part of a relatively new set of models still under development, with separate simulation studies finding an overestimation (Santini et al. 2022) or an underestimation (Moeller et al. 2018) of density, depending on the animal movement model used in simulations. Uncertainty and bias in estimates can also be introduced when assumptions of the model are not met, and we follow recommendations in consideration of these violations (Gilbert et al. 2021). </w:delText>
         </w:r>
         <w:r>
           <w:rPr>
             <w:rFonts w:eastAsia="Times New Roman"/>
             <w:color w:val="000000"/>
           </w:rPr>
+          <w:lastRenderedPageBreak/>
+          <w:delText>Previous research into TTE models indicated they are robust to some assumptions but suffer decreased accuracy and bias when movement rate was poorly estimated, when cameras are placed non randomly with respect to habitat, and with inaccurate measurements of camera viewshed area (Moeller et al. 2018,</w:delText>
+        </w:r>
+        <w:r>
+          <w:rPr>
+            <w:rFonts w:eastAsia="Times New Roman"/>
+            <w:color w:val="000000"/>
+          </w:rPr>
           <w:delText xml:space="preserve"> </w:delText>
         </w:r>
         <w:r>
@@ -4863,15 +5709,7 @@
             <w:rFonts w:eastAsia="Times New Roman"/>
             <w:color w:val="000000"/>
           </w:rPr>
-          <w:delText xml:space="preserve">). We attempted to account for uncertainty in movement rate using two estimates of movement rate from discrete movement data, including intervals between locations less than 2 hrs (41 meters/hr), less than 1 hr (106 meters/hr) and using a continuous time movement model robust to the resolution of location data (208 meters/hr) (Noonan et al. 2019). With density estimates decreasing with movement speed, we suspect, if anything, a </w:delText>
-        </w:r>
-        <w:r>
-          <w:rPr>
-            <w:rFonts w:eastAsia="Times New Roman"/>
-            <w:color w:val="000000"/>
-          </w:rPr>
-          <w:lastRenderedPageBreak/>
-          <w:delText>positive bias in density (Loonam et al. 2021</w:delText>
+          <w:delText>). We attempted to account for uncertainty in movement rate using two estimates of movement rate from discrete movement data, including intervals between locations less than 2 hrs (41 meters/hr), less than 1 hr (106 meters/hr) and using a continuous time movement model robust to the resolution of location data (208 meters/hr) (Noonan et al. 2019). With density estimates decreasing with movement speed, we suspect, if anything, a positive bias in density (Loonam et al. 2021</w:delText>
         </w:r>
         <w:r>
           <w:rPr>
@@ -4901,7 +5739,15 @@
             <w:rFonts w:eastAsia="Times New Roman"/>
             <w:color w:val="000000"/>
           </w:rPr>
-          <w:delText>rules for camera deployment (Loonam et al. 2021). Cameras placed randomly at microsite scales could be impractical with camera viewsheds potentially being obstructed and censored from analysis (Loonam et al. 2021). We would expect our non-random placement of cameras along travel corridors, would increase detection rate and would once again bias estimates high (Loonam et al. 2021). We attempted to account for uncertainty surrounding camera viewshed area estimates by including density estimates at three different parameter values, finding a decrease in density estimates with an increase in camera viewshed area. Given our conservative estimate of camera viewshed area, we again suspect this may overestimate deer density, while other studies have similarly used a single value to represent viewshed area across all cameras (</w:delText>
+          <w:delText xml:space="preserve">rules for camera deployment (Loonam et al. 2021). Cameras placed randomly at microsite scales could be impractical with camera viewsheds potentially being obstructed and censored from analysis (Loonam et al. 2021). We would expect our non-random placement of cameras along travel corridors, would increase detection rate and would once again bias estimates high (Loonam et al. 2021). We attempted to account for uncertainty surrounding camera viewshed area estimates by including density estimates at three </w:delText>
+        </w:r>
+        <w:r>
+          <w:rPr>
+            <w:rFonts w:eastAsia="Times New Roman"/>
+            <w:color w:val="000000"/>
+          </w:rPr>
+          <w:lastRenderedPageBreak/>
+          <w:delText>different parameter values, finding a decrease in density estimates with an increase in camera viewshed area. Given our conservative estimate of camera viewshed area, we again suspect this may overestimate deer density, while other studies have similarly used a single value to represent viewshed area across all cameras (</w:delText>
         </w:r>
         <w:r>
           <w:rPr>
@@ -4945,18 +5791,25 @@
         <w:spacing w:after="160" w:line="480" w:lineRule="auto"/>
         <w:ind w:right="-540"/>
         <w:rPr>
-          <w:del w:id="156" w:author="Wildey,Eli" w:date="2024-08-19T20:06:00Z" w16du:dateUtc="2024-08-20T03:06:00Z"/>
-          <w:rFonts w:eastAsia="Times New Roman"/>
-        </w:rPr>
-      </w:pPr>
-      <w:del w:id="157" w:author="Wildey,Eli" w:date="2024-08-19T20:06:00Z" w16du:dateUtc="2024-08-20T03:06:00Z">
+          <w:del w:id="221" w:author="Wildey,Eli" w:date="2024-08-19T20:06:00Z" w16du:dateUtc="2024-08-20T03:06:00Z"/>
+          <w:rFonts w:eastAsia="Times New Roman"/>
+        </w:rPr>
+      </w:pPr>
+      <w:del w:id="222" w:author="Wildey,Eli" w:date="2024-08-19T20:06:00Z" w16du:dateUtc="2024-08-20T03:06:00Z">
         <w:r>
           <w:rPr>
             <w:rFonts w:eastAsia="Times New Roman"/>
             <w:color w:val="000000"/>
           </w:rPr>
+          <w:delText xml:space="preserve">Density of mule deer on our study area was estimated using time to event modeling resulting in estimates of 1.8-13 deer/km² depending on different estimates of camera viewshed area and movement rates. We focused our density estimates in pinyon-juniper habitat as we were most interested in the density of deer this predominant winter range habitat type could support and this is where recreation took place. Density estimates for other winter ranges in Colorado include estimates ranging from 4-14 deer/km² to 20-84 deer/km² across the Uncompahgre Plateau (Bergman et al. 2015). Earlier mule deer density estimates from the same range were &lt;2 to &gt;30 deer/km², with chosen study sites having densities that varied between 31-59 deer/km² regularly reaching 85 deer/km² (Bishop et al. 2009). Elsewhere in Colorado, mule deer density estimates on a winter range impacted by natural gas development were ~6-14 deer/km² (Northrup et al. 2021), </w:delText>
+        </w:r>
+        <w:r>
+          <w:rPr>
+            <w:rFonts w:eastAsia="Times New Roman"/>
+            <w:color w:val="000000"/>
+          </w:rPr>
           <w:lastRenderedPageBreak/>
-          <w:delText xml:space="preserve">Density of mule deer on our study area was estimated using time to event modeling resulting in estimates of 1.8-13 deer/km² depending on different estimates of camera viewshed area and movement rates. We focused our density estimates in pinyon-juniper habitat as we were most interested in the density of deer this predominant winter range habitat type could support and this is where recreation took place. Density estimates for other winter ranges in Colorado include estimates ranging from 4-14 deer/km² to 20-84 deer/km² across the Uncompahgre Plateau (Bergman et al. 2015). Earlier mule deer density estimates from the same range were &lt;2 to &gt;30 deer/km², with chosen study sites having densities that varied between 31-59 deer/km² regularly reaching 85 deer/km² (Bishop et al. 2009). Elsewhere in Colorado, mule deer density estimates on a winter range impacted by natural gas development were ~6-14 deer/km² (Northrup et al. 2021), while earlier estimates on the same range were ~40-80 deer/km² before natural and intended reductions brought densities down to ~20 deer/km² (White and Bartmann 1998). By comparison, our estimate of mule deer density is on the low end for reported densities in comparison with other winter ranges comprised of pinyon-juniper habitat, and in line with estimates of deer densities on winter range with high intensities of energy development (Northrup et al. 2021). Furthermore, while our model average results were non-significant, our top models of density estimates at individual cameras </w:delText>
+          <w:delText xml:space="preserve">while earlier estimates on the same range were ~40-80 deer/km² before natural and intended reductions brought densities down to ~20 deer/km² (White and Bartmann 1998). By comparison, our estimate of mule deer density is on the low end for reported densities in comparison with other winter ranges comprised of pinyon-juniper habitat, and in line with estimates of deer densities on winter range with high intensities of energy development (Northrup et al. 2021). Furthermore, while our model average results were non-significant, our top models of density estimates at individual cameras </w:delText>
         </w:r>
         <w:r>
           <w:rPr>
@@ -4979,60 +5832,67 @@
         <w:spacing w:after="160" w:line="480" w:lineRule="auto"/>
         <w:ind w:right="-540"/>
         <w:rPr>
-          <w:del w:id="158" w:author="Wildey,Eli" w:date="2024-08-19T20:06:00Z" w16du:dateUtc="2024-08-20T03:06:00Z"/>
-          <w:rFonts w:eastAsia="Times New Roman"/>
-        </w:rPr>
-      </w:pPr>
-      <w:del w:id="159" w:author="Wildey,Eli" w:date="2024-08-19T20:06:00Z" w16du:dateUtc="2024-08-20T03:06:00Z">
+          <w:del w:id="223" w:author="Wildey,Eli" w:date="2024-08-19T20:06:00Z" w16du:dateUtc="2024-08-20T03:06:00Z"/>
+          <w:rFonts w:eastAsia="Times New Roman"/>
+        </w:rPr>
+      </w:pPr>
+      <w:del w:id="224" w:author="Wildey,Eli" w:date="2024-08-19T20:06:00Z" w16du:dateUtc="2024-08-20T03:06:00Z">
         <w:r>
           <w:rPr>
             <w:rFonts w:eastAsia="Times New Roman"/>
             <w:color w:val="000000"/>
           </w:rPr>
+          <w:delText xml:space="preserve">While our density estimate is </w:delText>
+        </w:r>
+        <w:r>
+          <w:rPr>
+            <w:rFonts w:eastAsia="Times New Roman"/>
+            <w:color w:val="000000"/>
+          </w:rPr>
+          <w:delText xml:space="preserve">low </w:delText>
+        </w:r>
+        <w:r>
+          <w:rPr>
+            <w:rFonts w:eastAsia="Times New Roman"/>
+            <w:color w:val="000000"/>
+          </w:rPr>
+          <w:delText xml:space="preserve">compared </w:delText>
+        </w:r>
+        <w:r>
+          <w:rPr>
+            <w:rFonts w:eastAsia="Times New Roman"/>
+            <w:color w:val="000000"/>
+          </w:rPr>
+          <w:delText>to values from other winter ranges, this is not necessarily a reflection of human disturbance. Low densities could simply reflect timing of surveys, our density estimate took place in late spring (April-May) immediately prior to deer migrating to summer range, with deer less constrained by snow during this time of year and therefore potentially less concentrated than if surveys had been conducted earlier in winter. Additionally, lower density could be an artifact of past conditions or events that reduced density, as well as a product of limitation on summer range, although as previously discussed mule deer in Colorado are thought to be limited by winter habitat (</w:delText>
+        </w:r>
+        <w:r>
+          <w:rPr>
+            <w:rFonts w:eastAsia="Times New Roman"/>
+            <w:color w:val="000000"/>
+          </w:rPr>
+          <w:delText>Bishop et al. 2009</w:delText>
+        </w:r>
+        <w:r>
+          <w:rPr>
+            <w:rFonts w:eastAsia="Times New Roman"/>
+            <w:color w:val="000000"/>
+          </w:rPr>
+          <w:delText xml:space="preserve">, </w:delText>
+        </w:r>
+        <w:r>
+          <w:rPr>
+            <w:rFonts w:eastAsia="Times New Roman"/>
+            <w:color w:val="000000"/>
+          </w:rPr>
+          <w:delText xml:space="preserve">Bergman et al. 2015, Northrup et al. 2021). Lower density could also be due to poor habitat quality regardless of human activity potentially limiting nutritional carrying capacity of the range (Northrup et al. 2021). </w:delText>
+        </w:r>
+        <w:r>
+          <w:rPr>
+            <w:rFonts w:eastAsia="Times New Roman"/>
+            <w:color w:val="000000"/>
+          </w:rPr>
           <w:lastRenderedPageBreak/>
-          <w:delText xml:space="preserve">While our density estimate is </w:delText>
-        </w:r>
-        <w:r>
-          <w:rPr>
-            <w:rFonts w:eastAsia="Times New Roman"/>
-            <w:color w:val="000000"/>
-          </w:rPr>
-          <w:delText xml:space="preserve">low </w:delText>
-        </w:r>
-        <w:r>
-          <w:rPr>
-            <w:rFonts w:eastAsia="Times New Roman"/>
-            <w:color w:val="000000"/>
-          </w:rPr>
-          <w:delText xml:space="preserve">compared </w:delText>
-        </w:r>
-        <w:r>
-          <w:rPr>
-            <w:rFonts w:eastAsia="Times New Roman"/>
-            <w:color w:val="000000"/>
-          </w:rPr>
-          <w:delText>to values from other winter ranges, this is not necessarily a reflection of human disturbance. Low densities could simply reflect timing of surveys, our density estimate took place in late spring (April-May) immediately prior to deer migrating to summer range, with deer less constrained by snow during this time of year and therefore potentially less concentrated than if surveys had been conducted earlier in winter. Additionally, lower density could be an artifact of past conditions or events that reduced density, as well as a product of limitation on summer range, although as previously discussed mule deer in Colorado are thought to be limited by winter habitat (</w:delText>
-        </w:r>
-        <w:r>
-          <w:rPr>
-            <w:rFonts w:eastAsia="Times New Roman"/>
-            <w:color w:val="000000"/>
-          </w:rPr>
-          <w:delText>Bishop et al. 2009</w:delText>
-        </w:r>
-        <w:r>
-          <w:rPr>
-            <w:rFonts w:eastAsia="Times New Roman"/>
-            <w:color w:val="000000"/>
-          </w:rPr>
-          <w:delText xml:space="preserve">, </w:delText>
-        </w:r>
-        <w:r>
-          <w:rPr>
-            <w:rFonts w:eastAsia="Times New Roman"/>
-            <w:color w:val="000000"/>
-          </w:rPr>
-          <w:delText>Bergman et al. 2015, Northrup et al. 2021). Lower density could also be due to poor habitat quality regardless of human activity potentially limiting nutritional carrying capacity of the range (Northrup et al. 2021). Nevertheless, the notion of anthropogenic caused habitat degradation, loss or avoidance has been suggested as a mechanism limiting carrying capacity, supporting the evidence of our individual camera density modeling (Forrester and Wittmer 2013, Johnson et al. 2017). Unfortunately, the scope of these competing hypotheses is beyond the capabilities of our study but the possibilities to expand beyond the framework of our study to answer these questions will be discussed later.</w:delText>
+          <w:delText>Nevertheless, the notion of anthropogenic caused habitat degradation, loss or avoidance has been suggested as a mechanism limiting carrying capacity, supporting the evidence of our individual camera density modeling (Forrester and Wittmer 2013, Johnson et al. 2017). Unfortunately, the scope of these competing hypotheses is beyond the capabilities of our study but the possibilities to expand beyond the framework of our study to answer these questions will be discussed later.</w:delText>
         </w:r>
       </w:del>
     </w:p>
@@ -5069,7 +5929,28 @@
           <w:rFonts w:eastAsia="Times New Roman"/>
           <w:color w:val="000000"/>
         </w:rPr>
-        <w:t xml:space="preserve">Regardless of the cause, low densities raise questions about density dependence, which can modulate the impact of recreation (Tablado and Jenni 2017). For large-bodied, long-lived species like mule deer, whose life history is characterized by small litter sizes, multiple reproductive </w:t>
+        <w:t>Regardless of the cause, low densities raise questions about density dependence, which can modulate the impact of recreation (Tablado and Jenni 2017). For large-bodied, long-lived species like mule deer, whose life history is characterized by small litter sizes, multiple reproductive efforts, and high adult survival rates, density-dependence plays a critical role in population dynamics (</w:t>
+      </w:r>
+      <w:r>
+        <w:rPr>
+          <w:rFonts w:eastAsia="Times New Roman"/>
+          <w:color w:val="000000"/>
+        </w:rPr>
+        <w:t>Bowyer et al. 2014</w:t>
+      </w:r>
+      <w:r>
+        <w:rPr>
+          <w:rFonts w:eastAsia="Times New Roman"/>
+          <w:color w:val="000000"/>
+        </w:rPr>
+        <w:t xml:space="preserve">, </w:t>
+      </w:r>
+      <w:r>
+        <w:rPr>
+          <w:rFonts w:eastAsia="Times New Roman"/>
+          <w:color w:val="000000"/>
+        </w:rPr>
+        <w:t xml:space="preserve">Bergman et al. 2015). Increasing competition for resources at higher densities leads to worsening nutritional condition causing decreases in reproduction and survival metrics contributing to lower population growth rates (Bowyer et al. 2014, Monteith et al. 2014). With lower densities of mule deer, improved nutritional condition and reproductive rates of adult females, in addition to improved survival rates of juveniles could counteract some of the negative behavioral consequences of human recreation. While this has not been shown in ungulates, reduced densities of woodlarks in highly disturbed sites exhibited density dependent responses of larger chick masses, higher post-fledgling survival, and lower rates of starvation related nestling mortality compared with high bird density, less disturbed sites (Mallord et al. </w:t>
       </w:r>
       <w:r>
         <w:rPr>
@@ -5077,36 +5958,7 @@
           <w:color w:val="000000"/>
         </w:rPr>
         <w:lastRenderedPageBreak/>
-        <w:t>efforts, and high adult survival rates, density-dependence plays a critical role in population dynamics (</w:t>
-      </w:r>
-      <w:r>
-        <w:rPr>
-          <w:rFonts w:eastAsia="Times New Roman"/>
-          <w:color w:val="000000"/>
-        </w:rPr>
-        <w:t>Bowyer et al. 2014</w:t>
-      </w:r>
-      <w:r>
-        <w:rPr>
-          <w:rFonts w:eastAsia="Times New Roman"/>
-          <w:color w:val="000000"/>
-        </w:rPr>
-        <w:t xml:space="preserve">, </w:t>
-      </w:r>
-      <w:r>
-        <w:rPr>
-          <w:rFonts w:eastAsia="Times New Roman"/>
-          <w:color w:val="000000"/>
-        </w:rPr>
-        <w:t xml:space="preserve">Bergman et al. 2015). Increasing competition for resources at higher densities leads to worsening nutritional condition causing decreases in reproduction and survival metrics contributing to lower population growth rates (Bowyer et al. 2014, Monteith et al. 2014). With lower densities of mule deer, improved nutritional condition and reproductive rates of adult females, in addition to improved survival rates of juveniles could counteract some of the negative behavioral consequences of human recreation. While this has not been shown in ungulates, reduced densities of woodlarks in highly disturbed sites exhibited density dependent responses of larger chick masses, higher post-fledgling survival, and lower rates of starvation related nestling mortality compared with high bird density, less disturbed sites (Mallord et al. 2007). However, recreation is often associated with habitat degradation (Tablado and Jenni 2017), providing a possible mechanism for reductions in carrying capacity of disturbed landscapes to lower densities (Bergman et al. 2015). Additionally, human disturbance during calving season has been shown to impact reproductive rates of elk, indicating the timing of disturbance could cause a density-independent effect on wildlife, although elk density was not considered in these studies (Phillips and Aldredge 2000, Shively et al. 2005). Determining the impacts of recreation at the population level within the context of density dependence population dynamics will be important to understanding whether recreation simply impacts density, resulting in a smaller population with improved vital rates, or if recreation might additionally lower carrying capacity resulting in lower </w:t>
-      </w:r>
-      <w:r>
-        <w:rPr>
-          <w:rFonts w:eastAsia="Times New Roman"/>
-          <w:color w:val="000000"/>
-        </w:rPr>
-        <w:lastRenderedPageBreak/>
-        <w:t>density populations with poor nutrition and vital rates. Measuring nutritional carrying capacity (Montieth et al. 2014) as a component in future study designs provides a pathway to answer these questions. </w:t>
+        <w:t>2007). However, recreation is often associated with habitat degradation (Tablado and Jenni 2017), providing a possible mechanism for reductions in carrying capacity of disturbed landscapes to lower densities (Bergman et al. 2015). Additionally, human disturbance during calving season has been shown to impact reproductive rates of elk, indicating the timing of disturbance could cause a density-independent effect on wildlife, although elk density was not considered in these studies (Phillips and Aldredge 2000, Shively et al. 2005). Determining the impacts of recreation at the population level within the context of density dependence population dynamics will be important to understanding whether recreation simply impacts density, resulting in a smaller population with improved vital rates, or if recreation might additionally lower carrying capacity resulting in lower density populations with poor nutrition and vital rates. Measuring nutritional carrying capacity (Montieth et al. 2014) as a component in future study designs provides a pathway to answer these questions. </w:t>
       </w:r>
     </w:p>
     <w:p>
@@ -5143,7 +5995,7 @@
           <w:rFonts w:eastAsia="Times New Roman"/>
           <w:color w:val="000000"/>
         </w:rPr>
-        <w:t xml:space="preserve">Avgar et al. 2020). While rarely investigated in wild populations of large mammals, changes in habitat selection have been documented, although with contrasting results (Merrill et al. 2020, Smith et al. 2023). The specific change in habitat selection is dictated by how resources are coupled in space, with habitat providing forage often attracting predators as well, creating a forage-risk tradeoff (Verdolin 2006). Under scenarios with low densities and decreased competition for food resources, mule deer may be able to meet foraging requirements while prioritizing safer habitat. Under these circumstances the selective force of avoiding predation is greater than that to acquire better food, while the per capita predation rate is also higher with less conspecifics around (Lehtonen and Jaatinen 2016, Visscher et al. 2016). Higher densities increase competition for lower quality forage in safer habitats and the consequences of a poor diet become more severe, changing the calculus and leading to an increased selection for forage. This relationship between density and habitat selection was documented with elk wintering in Yellowstone National Park (Smith et al. 2023). Other research into density dependent habitat selection and the tradeoff between forage and risk in elk found a higher selection for forage and safety at low densities. The speculation being that human activity was providing a refugia from wolf predation allowing elk to select safe habitat with </w:t>
+        <w:t xml:space="preserve">Avgar et al. 2020). While rarely investigated in wild populations of large mammals, changes in habitat selection have been documented, although with contrasting results (Merrill et al. 2020, Smith et al. 2023). The specific change in habitat selection is dictated by how resources are coupled in space, with habitat providing forage often attracting predators as well, creating a forage-risk tradeoff (Verdolin 2006). Under scenarios with low densities and decreased competition for food resources, mule deer may be able to meet foraging requirements while prioritizing safer habitat. Under these </w:t>
       </w:r>
       <w:r>
         <w:rPr>
@@ -5151,7 +6003,7 @@
           <w:color w:val="000000"/>
         </w:rPr>
         <w:lastRenderedPageBreak/>
-        <w:t>quality forage (Merrill et al. 2020). Assumed low density on our study area could indicate deer are able to use safe habitat while meeting forage requirements akin to Smith et al. 2023 or deer could be the beneficiary of humanity as a refuge from natural predation while exploiting high quality forage, which has been described in previous studies (Berger 2007, Leighton et al. 2010, Lesmerises et al. 2017). However, this is still a new area of inquiry with uncertainty about how these relationships might translate across species, ecosystems, and different levels of human activity, but density dependent habitat selection should be considered when developing recommendations to mitigate impacts of recreation.</w:t>
+        <w:t>circumstances the selective force of avoiding predation is greater than that to acquire better food, while the per capita predation rate is also higher with less conspecifics around (Lehtonen and Jaatinen 2016, Visscher et al. 2016). Higher densities increase competition for lower quality forage in safer habitats and the consequences of a poor diet become more severe, changing the calculus and leading to an increased selection for forage. This relationship between density and habitat selection was documented with elk wintering in Yellowstone National Park (Smith et al. 2023). Other research into density dependent habitat selection and the tradeoff between forage and risk in elk found a higher selection for forage and safety at low densities. The speculation being that human activity was providing a refugia from wolf predation allowing elk to select safe habitat with quality forage (Merrill et al. 2020). Assumed low density on our study area could indicate deer are able to use safe habitat while meeting forage requirements akin to Smith et al. 2023 or deer could be the beneficiary of humanity as a refuge from natural predation while exploiting high quality forage, which has been described in previous studies (Berger 2007, Leighton et al. 2010, Lesmerises et al. 2017). However, this is still a new area of inquiry with uncertainty about how these relationships might translate across species, ecosystems, and different levels of human activity, but density dependent habitat selection should be considered when developing recommendations to mitigate impacts of recreation.</w:t>
       </w:r>
     </w:p>
     <w:p>
@@ -5223,6 +6075,7 @@
           <w:rFonts w:eastAsia="Times New Roman"/>
           <w:color w:val="000000"/>
         </w:rPr>
+        <w:lastRenderedPageBreak/>
         <w:t>While mule deer density can possibly provide numerical feedback indicating the severity of recreation impacts, recruitment or fawn survival could provide an earlier indication of a decline in population health for mule deer (Monteith et al. 2014). Earlier detection of deleterious effects through physiological and energetic mechanisms are important to understand to enable earlier action and detect thresholds where impacts move beyond behavioral changes. It is possible with accelerometer data to construct a landscape to understand energetic costs associated with human disturbance as has been done with mountain lions in California (Nickel et al. 2019).</w:t>
       </w:r>
     </w:p>
@@ -5239,7 +6092,7 @@
           <w:rFonts w:eastAsia="Times New Roman"/>
           <w:color w:val="000000"/>
         </w:rPr>
-        <w:t xml:space="preserve">Mule deer have shown a capability of adapting to human disturbance in increasingly urbanized areas as illustrated by resident populations of deer being those closest to human development </w:t>
+        <w:t xml:space="preserve">Mule deer have shown a capability of adapting to human disturbance in increasingly urbanized areas as illustrated by resident populations of deer being those closest to human development (Robb et al. 2019). Our population demonstrates that deer who summer in comparatively natural habitats can still depend on increasingly urbanized winter ranges. Mule deer migration is culturally transmitted and declines in ungulate migration have been associated with increasing human development, possibly due to constraints to movement caused by anthropogenic barriers or availability of preferred forage within human environments (Bolger et al. 2008, Robb et al. 2019). Increasing human presence on winter ranges could contribute to a loss of migratory individuals by amplifying fear effects to impact populations or the desensitization of deer to human presence, either way resulting in losses of migratory deer. Simultaneous influences of human development and recreation must be considered, these two different aspects of humanity have differing effects, but synergy between them could amplify the problem. Barriers and potential loss of foraging </w:t>
       </w:r>
       <w:r>
         <w:rPr>
@@ -5247,7 +6100,7 @@
           <w:color w:val="000000"/>
         </w:rPr>
         <w:lastRenderedPageBreak/>
-        <w:t>(Robb et al. 2019). Our population demonstrates that deer who summer in comparatively natural habitats can still depend on increasingly urbanized winter ranges. Mule deer migration is culturally transmitted and declines in ungulate migration have been associated with increasing human development, possibly due to constraints to movement caused by anthropogenic barriers or availability of preferred forage within human environments (Bolger et al. 2008, Robb et al. 2019). Increasing human presence on winter ranges could contribute to a loss of migratory individuals by amplifying fear effects to impact populations or the desensitization of deer to human presence, either way resulting in losses of migratory deer. Simultaneous influences of human development and recreation must be considered, these two different aspects of humanity have differing effects, but synergy between them could amplify the problem. Barriers and potential loss of foraging habitat near town through conversion to higher intensities of human development could act in concert with increasing trail presence to further constrain deer between deep snow at higher elevation, human development, human presence on trail, and natural predators. Loss of migratory movements can eliminate typical dual-range migrants or other variations in migration, such as multi-range migrants or partial migrants, decreasing diversity in migration behavior and limiting available strategies to adapt to a changing world (van de Kerk et al. 2021). The outcome of these changes to mule deer winter range and potential consequences to migratory behavior requires more study. </w:t>
+        <w:t>habitat near town through conversion to higher intensities of human development could act in concert with increasing trail presence to further constrain deer between deep snow at higher elevation, human development, human presence on trail, and natural predators. Loss of migratory movements can eliminate typical dual-range migrants or other variations in migration, such as multi-range migrants or partial migrants, decreasing diversity in migration behavior and limiting available strategies to adapt to a changing world (van de Kerk et al. 2021). The outcome of these changes to mule deer winter range and potential consequences to migratory behavior requires more study. </w:t>
       </w:r>
     </w:p>
     <w:p>
@@ -5263,7 +6116,6 @@
           <w:rFonts w:eastAsia="Times New Roman"/>
           <w:color w:val="000000"/>
         </w:rPr>
-        <w:lastRenderedPageBreak/>
         <w:t xml:space="preserve">Most research examining mule deer responses to recreational activity has looked at immediate behavioral responses, such as probability of fleeing and fleeing distance (Taylor and Knight 2003) or used camera traps to examine activity patterns and occupancy patterns (George and Crooks 2006, Muhly et al. 2011, </w:t>
       </w:r>
       <w:r>
@@ -5308,13 +6160,21 @@
         </w:rPr>
         <w:t>) with only one other study using telemetry data (Wisdom et al. 2004). This was surprising given that cervids are the most studied group of wildlife in terms of recreation research (Marion et al. 2020). Our study provides important, detailed examination of deer habitat selection and movement considering multiple strategies mule deer may use to cope with human presence. Changes in the selection of managed habitat, increased movement costs, and loss of foraging opportunities may broaden impacts of human presence from individuals to populations of migratory deer increasingly constrained on their winter range</w:t>
       </w:r>
-      <w:del w:id="160" w:author="Wildey,Eli" w:date="2024-08-19T20:07:00Z" w16du:dateUtc="2024-08-20T03:07:00Z">
+      <w:del w:id="225" w:author="Wildey,Eli" w:date="2024-08-19T20:07:00Z" w16du:dateUtc="2024-08-20T03:07:00Z">
         <w:r>
           <w:rPr>
             <w:rFonts w:eastAsia="Times New Roman"/>
             <w:color w:val="000000"/>
           </w:rPr>
-          <w:delText>. Additionally, we observed evidence for possible population level consequences from recreation in the form of reduced deer density in relation to documented estimates on other winter ranges. </w:delText>
+          <w:delText xml:space="preserve">. Additionally, we observed evidence for possible population level </w:delText>
+        </w:r>
+        <w:r>
+          <w:rPr>
+            <w:rFonts w:eastAsia="Times New Roman"/>
+            <w:color w:val="000000"/>
+          </w:rPr>
+          <w:lastRenderedPageBreak/>
+          <w:delText>consequences from recreation in the form of reduced deer density in relation to documented estimates on other winter ranges. </w:delText>
         </w:r>
       </w:del>
     </w:p>
@@ -5326,7 +6186,7 @@
           <w:rFonts w:eastAsia="Times New Roman"/>
         </w:rPr>
       </w:pPr>
-      <w:del w:id="161" w:author="Wildey,Eli" w:date="2024-08-19T20:08:00Z" w16du:dateUtc="2024-08-20T03:08:00Z">
+      <w:del w:id="226" w:author="Wildey,Eli" w:date="2024-08-19T20:08:00Z" w16du:dateUtc="2024-08-20T03:08:00Z">
         <w:r>
           <w:rPr>
             <w:rFonts w:eastAsia="Times New Roman"/>
@@ -5361,15 +6221,7 @@
           <w:rFonts w:eastAsia="Times New Roman"/>
           <w:color w:val="000000"/>
         </w:rPr>
-        <w:t xml:space="preserve">Maximizing data derived from collared individuals including survival, reproduction and nutritional condition can help identify nutritional carrying capacity, revealing the role recreation plays in the limitation of wildlife species and other density-independent impacts recreation might have at the population level. With density </w:t>
-      </w:r>
-      <w:r>
-        <w:rPr>
-          <w:rFonts w:eastAsia="Times New Roman"/>
-          <w:color w:val="000000"/>
-        </w:rPr>
-        <w:lastRenderedPageBreak/>
-        <w:t>estimations not being particularly sensitive and having high variability from year to year collecting this supplemental data will provide support for the mechanisms we propose may be important in this population (Bergman et al. 2015). Our work represents a snapshot in time with low density possibly caused by a variety of reasons that we were not able to distinguish. Longer term study following the trends of recreation over time can resolve this uncertainty present in our study design. There is still a lot we don’t know about the severity of recreation impacts, as the magnitude can be modulated by other factors such as density dependence outlined above. Understanding the behavioral pathways leading to population ramifications and ecological changes will help us determine when we should strive to mitigate behavioral changes caused by recreation and when changes may be less impactful, in order to better direct conservation efforts (Wilson et al. 2020).</w:t>
+        <w:t>Maximizing data derived from collared individuals including survival, reproduction and nutritional condition can help identify nutritional carrying capacity, revealing the role recreation plays in the limitation of wildlife species and other density-independent impacts recreation might have at the population level. With density estimations not being particularly sensitive and having high variability from year to year collecting this supplemental data will provide support for the mechanisms we propose may be important in this population (Bergman et al. 2015). Our work represents a snapshot in time with low density possibly caused by a variety of reasons that we were not able to distinguish. Longer term study following the trends of recreation over time can resolve this uncertainty present in our study design. There is still a lot we don’t know about the severity of recreation impacts, as the magnitude can be modulated by other factors such as density dependence outlined above. Understanding the behavioral pathways leading to population ramifications and ecological changes will help us determine when we should strive to mitigate behavioral changes caused by recreation and when changes may be less impactful, in order to better direct conservation efforts (Wilson et al. 2020).</w:t>
       </w:r>
     </w:p>
     <w:p>
@@ -5406,6 +6258,7 @@
           <w:rFonts w:eastAsia="Times New Roman"/>
           <w:color w:val="000000"/>
         </w:rPr>
+        <w:lastRenderedPageBreak/>
         <w:t>While resident urban deer demonstrate the ability to adapt to human environments, resident deer are more closely associated with human development (Robb et al. 2019</w:t>
       </w:r>
       <w:r>
@@ -5469,7 +6322,40 @@
           <w:rFonts w:eastAsia="Times New Roman"/>
           <w:color w:val="000000"/>
         </w:rPr>
-        <w:t xml:space="preserve"> may lead to increased human-wildlife conflict (Thompson and Henderson 1998), </w:t>
+        <w:t xml:space="preserve"> may lead to increased human-wildlife conflict (Thompson and Henderson 1998), increased disease prevalence (Farnsworth et al. 2005) and loss of migratory behavior (Robb et al. 2013). Similar research into energy development did not find habituation by mule deer with respect to decreased avoidance of well pads, also observing a concomitant decline in the population over 15 years of development (Sawyer et al. 2017). However responses may differ between these two disturbance types, as the most active phase of natural gas development includes noise and artificial light beyond heavy traffic volumes and human activity (Northrup et al. 2021). </w:t>
+      </w:r>
+      <w:r>
+        <w:rPr>
+          <w:rFonts w:eastAsia="Times New Roman"/>
+          <w:color w:val="000000"/>
+          <w:shd w:val="clear" w:color="auto" w:fill="FFFFFF"/>
+        </w:rPr>
+        <w:t xml:space="preserve">Unlike energy development which experiences a predictable rise and fall of disturbance over the course of development peaking with drilling and extraction (Northrup et al. 2021), the story of </w:t>
+      </w:r>
+      <w:del w:id="227" w:author="Wildey,Eli" w:date="2024-08-19T20:09:00Z" w16du:dateUtc="2024-08-20T03:09:00Z">
+        <w:r>
+          <w:rPr>
+            <w:rFonts w:eastAsia="Times New Roman"/>
+            <w:color w:val="000000"/>
+            <w:shd w:val="clear" w:color="auto" w:fill="FFFFFF"/>
+          </w:rPr>
+          <w:delText xml:space="preserve">development for </w:delText>
+        </w:r>
+      </w:del>
+      <w:r>
+        <w:rPr>
+          <w:rFonts w:eastAsia="Times New Roman"/>
+          <w:color w:val="000000"/>
+          <w:shd w:val="clear" w:color="auto" w:fill="FFFFFF"/>
+        </w:rPr>
+        <w:t xml:space="preserve">recreation is often one of escalating disturbance, with this shifting baseline requiring continuous adaptation. </w:t>
+      </w:r>
+      <w:r>
+        <w:rPr>
+          <w:rFonts w:eastAsia="Times New Roman"/>
+          <w:color w:val="000000"/>
+        </w:rPr>
+        <w:t xml:space="preserve">Indeed, more trail development is planned for our study area. Many wildlife management agencies have implemented seasonal closures of deer winter ranges to improve winter </w:t>
       </w:r>
       <w:r>
         <w:rPr>
@@ -5477,40 +6363,7 @@
           <w:color w:val="000000"/>
         </w:rPr>
         <w:lastRenderedPageBreak/>
-        <w:t xml:space="preserve">increased disease prevalence (Farnsworth et al. 2005) and loss of migratory behavior (Robb et al. 2013). Similar research into energy development did not find habituation by mule deer with respect to decreased avoidance of well pads, also observing a concomitant decline in the population over 15 years of development (Sawyer et al. 2017). However responses may differ between these two disturbance types, as the most active phase of natural gas development includes noise and artificial light beyond heavy traffic volumes and human activity (Northrup et al. 2021). </w:t>
-      </w:r>
-      <w:r>
-        <w:rPr>
-          <w:rFonts w:eastAsia="Times New Roman"/>
-          <w:color w:val="000000"/>
-          <w:shd w:val="clear" w:color="auto" w:fill="FFFFFF"/>
-        </w:rPr>
-        <w:t xml:space="preserve">Unlike energy development which experiences a predictable rise and fall of disturbance over the course of development peaking with drilling and extraction (Northrup et al. 2021), the story of </w:t>
-      </w:r>
-      <w:del w:id="162" w:author="Wildey,Eli" w:date="2024-08-19T20:09:00Z" w16du:dateUtc="2024-08-20T03:09:00Z">
-        <w:r>
-          <w:rPr>
-            <w:rFonts w:eastAsia="Times New Roman"/>
-            <w:color w:val="000000"/>
-            <w:shd w:val="clear" w:color="auto" w:fill="FFFFFF"/>
-          </w:rPr>
-          <w:delText xml:space="preserve">development for </w:delText>
-        </w:r>
-      </w:del>
-      <w:r>
-        <w:rPr>
-          <w:rFonts w:eastAsia="Times New Roman"/>
-          <w:color w:val="000000"/>
-          <w:shd w:val="clear" w:color="auto" w:fill="FFFFFF"/>
-        </w:rPr>
-        <w:t xml:space="preserve">recreation is often one of escalating disturbance, with this shifting baseline requiring continuous adaptation. </w:t>
-      </w:r>
-      <w:r>
-        <w:rPr>
-          <w:rFonts w:eastAsia="Times New Roman"/>
-          <w:color w:val="000000"/>
-        </w:rPr>
-        <w:t>Indeed, more trail development is planned for our study area. Many wildlife management agencies have implemented seasonal closures of deer winter ranges to improve winter condition of mule deer through decreased disturbance. Part of our study area has an unlocked gate across the trail with signage requesting trail users avoid the trail from December 1st to April 15th. Seasonal closures have similarly been suggested to improve elk reproductive success during calving season (Phillips and Alldredge 2000, Shively et al. 2005). Efforts to mitigate disturbance on mule deer have the ancillary benefit of providing protection for species more sensitive to human disturbance. </w:t>
+        <w:t>condition of mule deer through decreased disturbance. Part of our study area has an unlocked gate across the trail with signage requesting trail users avoid the trail from December 1st to April 15th. Seasonal closures have similarly been suggested to improve elk reproductive success during calving season (Phillips and Alldredge 2000, Shively et al. 2005). Efforts to mitigate disturbance on mule deer have the ancillary benefit of providing protection for species more sensitive to human disturbance. </w:t>
       </w:r>
     </w:p>
     <w:p>
@@ -5526,15 +6379,7 @@
           <w:rFonts w:eastAsia="Times New Roman"/>
           <w:color w:val="000000"/>
         </w:rPr>
-        <w:t xml:space="preserve">Off-trail recreation is also an unaccounted for presence on the study area with hikers accompanied by off leash dogs being regular enough to establish several social trails through otherwise trail-less </w:t>
-      </w:r>
-      <w:r>
-        <w:rPr>
-          <w:rFonts w:eastAsia="Times New Roman"/>
-          <w:color w:val="000000"/>
-        </w:rPr>
-        <w:lastRenderedPageBreak/>
-        <w:t>control areas. Quantifying the magnitude of this problem and limiting its extent may be important as mule deer have shown stronger avoidance responses to both off trail recreationists (Miller et al. 2001, Taylor and Knight 2003), and humans accompanied by dogs (</w:t>
+        <w:t>Off-trail recreation is also an unaccounted for presence on the study area with hikers accompanied by off leash dogs being regular enough to establish several social trails through otherwise trail-less control areas. Quantifying the magnitude of this problem and limiting its extent may be important as mule deer have shown stronger avoidance responses to both off trail recreationists (Miller et al. 2001, Taylor and Knight 2003), and humans accompanied by dogs (</w:t>
       </w:r>
       <w:r>
         <w:rPr>
@@ -5587,6 +6432,7 @@
           <w:rFonts w:eastAsia="Times New Roman"/>
           <w:color w:val="000000"/>
         </w:rPr>
+        <w:lastRenderedPageBreak/>
         <w:t>The size and arrangement of thinned pinyon-juniper could contribute to mitigation with greater cover afforded by unmanaged habitat close to better forage in shrub habitat (Short et al. 1977). Current treatment areas already conform to suggested patch sizes for treatment potentially providing this mitigation. However more formal testing of patch size and arrangement should be conducted to investigate this idea to better inform future habitat management efforts. </w:t>
       </w:r>
     </w:p>
@@ -5603,15 +6449,7 @@
           <w:rFonts w:eastAsia="Times New Roman"/>
           <w:color w:val="000000"/>
         </w:rPr>
-        <w:t xml:space="preserve">Finally, the most effective form of mitigation may be education of recreationists. Taylor and Knight 2003 assessed visitor perceptions along with research into ungulate flight behavior, finding </w:t>
-      </w:r>
-      <w:r>
-        <w:rPr>
-          <w:rFonts w:eastAsia="Times New Roman"/>
-          <w:color w:val="000000"/>
-        </w:rPr>
-        <w:lastRenderedPageBreak/>
-        <w:t>that ~50% of recreationists did not believe recreation was impacting wildlife. Recreationists believed they could approach wildlife closer than observed flight distances without causing harm and that other recreation types are responsible for major disturbance (Taylor and Knight 2003). Research on visitor perception of wildlife impacts was difficult to find, indicating a need for future research. Increasing awareness about potential negative consequences of recreation on wildlife could foster more responsible stewardship and perhaps hold the greatest potential in mitigating our impact, facilitating experiences that inspire us to conserve wildlife.   </w:t>
+        <w:t>Finally, the most effective form of mitigation may be education of recreationists. Taylor and Knight 2003 assessed visitor perceptions along with research into ungulate flight behavior, finding that ~50% of recreationists did not believe recreation was impacting wildlife. Recreationists believed they could approach wildlife closer than observed flight distances without causing harm and that other recreation types are responsible for major disturbance (Taylor and Knight 2003). Research on visitor perception of wildlife impacts was difficult to find, indicating a need for future research. Increasing awareness about potential negative consequences of recreation on wildlife could foster more responsible stewardship and perhaps hold the greatest potential in mitigating our impact, facilitating experiences that inspire us to conserve wildlife.   </w:t>
       </w:r>
     </w:p>
     <w:p>
@@ -5675,6 +6513,7 @@
         <w:rPr>
           <w:rFonts w:eastAsia="Times New Roman"/>
         </w:rPr>
+        <w:lastRenderedPageBreak/>
         <w:t>Capturing, handling and marking procedures were approved by the Institutional Animal Care and Use Committee (IACUC) at Colorado State University Pueblo (</w:t>
       </w:r>
       <w:r>
@@ -5723,7 +6562,6 @@
         <w:rPr>
           <w:color w:val="000000"/>
         </w:rPr>
-        <w:lastRenderedPageBreak/>
         <w:t xml:space="preserve">Alberti, M., J. M. Marzluff, E. Shulenberger, G. Bradley, C. Ryan, and C. Zumbrunnen. 2008. Integrating humans into ecology: Opportunities and challenges for studying urban ecosystems. </w:t>
       </w:r>
       <w:r>
@@ -5888,6 +6726,7 @@
           <w:color w:val="222222"/>
           <w:shd w:val="clear" w:color="auto" w:fill="FFFFFF"/>
         </w:rPr>
+        <w:lastRenderedPageBreak/>
         <w:t>Avgar, T., G. S. Betini, and J. M. Fryxell. 2020. Habitat selection patterns are density dependent under the ideal free distribution. Journal of Animal Ecology 89:2777–2787.</w:t>
       </w:r>
     </w:p>
@@ -5938,7 +6777,6 @@
           <w:color w:val="222222"/>
           <w:shd w:val="clear" w:color="auto" w:fill="FFFFFF"/>
         </w:rPr>
-        <w:lastRenderedPageBreak/>
         <w:t>Berger, J. 2007. Fear, human shields and the redistribution of prey and predators in protected areas. Biology Letters, 3</w:t>
       </w:r>
       <w:r>
@@ -6183,6 +7021,7 @@
           <w:color w:val="222222"/>
           <w:shd w:val="clear" w:color="auto" w:fill="FFFFFF"/>
         </w:rPr>
+        <w:lastRenderedPageBreak/>
         <w:t xml:space="preserve">Bolger, D. T., Newmark, W. D., Morrison, T. A., </w:t>
       </w:r>
       <w:r>
@@ -6336,15 +7175,7 @@
           <w:color w:val="1B1B1B"/>
           <w:shd w:val="clear" w:color="auto" w:fill="FFFFFF"/>
         </w:rPr>
-        <w:t xml:space="preserve">rojections to 2060. In: Cordell, H. K. ed. 2012. Outdoor Recreation Trends and Futures: A technical </w:t>
-      </w:r>
-      <w:r>
-        <w:rPr>
-          <w:color w:val="1B1B1B"/>
-          <w:shd w:val="clear" w:color="auto" w:fill="FFFFFF"/>
-        </w:rPr>
-        <w:lastRenderedPageBreak/>
-        <w:t>document supporting the Forest Service 2010 Resources Planning Act Assessment. Gen. Tech. Rep. SRS-150. Asheville, NC: U.S. Department of Agriculture Forest Service, Southern Research Station. 105-124.</w:t>
+        <w:t>rojections to 2060. In: Cordell, H. K. ed. 2012. Outdoor Recreation Trends and Futures: A technical document supporting the Forest Service 2010 Resources Planning Act Assessment. Gen. Tech. Rep. SRS-150. Asheville, NC: U.S. Department of Agriculture Forest Service, Southern Research Station. 105-124.</w:t>
       </w:r>
     </w:p>
     <w:p>
@@ -6803,6 +7634,7 @@
           <w:color w:val="222222"/>
           <w:shd w:val="clear" w:color="auto" w:fill="FFFFFF"/>
         </w:rPr>
+        <w:lastRenderedPageBreak/>
         <w:t>Burnham, K. P., and D. R. Anderson. 2002. Model selection and multi-model inference: a practical information‐theoretic approach. Second edition. Springer, New York, New York, USA.</w:t>
       </w:r>
     </w:p>
@@ -7015,7 +7847,6 @@
           <w:color w:val="222222"/>
           <w:shd w:val="clear" w:color="auto" w:fill="FFFFFF"/>
         </w:rPr>
-        <w:lastRenderedPageBreak/>
         <w:t>Coe, P. K., D. A. Clark, R. M. Nielson, S. C. Gregory, J. B. Cupples, M. J. Hedrick, B. K. Johnson, and D. H. Jackson. 2018. Multiscale models of habitat use by mule deer in winter. Journal of Wildlife Management 82:1285–1299.</w:t>
       </w:r>
     </w:p>
@@ -7141,6 +7972,7 @@
           <w:color w:val="333333"/>
           <w:shd w:val="clear" w:color="auto" w:fill="FFFFFF"/>
         </w:rPr>
+        <w:lastRenderedPageBreak/>
         <w:t>Dewitz, J., and U.S. Geological Survey</w:t>
       </w:r>
       <w:r>
@@ -7290,7 +8122,6 @@
           <w:color w:val="222222"/>
           <w:shd w:val="clear" w:color="auto" w:fill="FFFFFF"/>
         </w:rPr>
-        <w:lastRenderedPageBreak/>
         <w:t xml:space="preserve">Dorresteijn, I., J. Schultner, D. G. Nimmo, J. Fischer, J. Hanspach, T. Kuemmerle, L. Kehoe, and E. G. Ritchie. 2015. Incorporating anthropogenic effects into trophic ecology: </w:t>
       </w:r>
       <w:r>
@@ -7433,6 +8264,7 @@
           <w:color w:val="222222"/>
           <w:shd w:val="clear" w:color="auto" w:fill="FFFFFF"/>
         </w:rPr>
+        <w:lastRenderedPageBreak/>
         <w:t xml:space="preserve">Forrester, T. D., and H. U. Wittmer. 2013. A review of the population dynamics of mule deer and black-tailed deer </w:t>
       </w:r>
       <w:r>
@@ -7580,7 +8412,6 @@
           <w:color w:val="222222"/>
           <w:shd w:val="clear" w:color="auto" w:fill="FFFFFF"/>
         </w:rPr>
-        <w:lastRenderedPageBreak/>
         <w:t xml:space="preserve">Frid, Alejandro, and Dill, L. 2002. Human-caused </w:t>
       </w:r>
       <w:r>
@@ -7829,6 +8660,7 @@
           <w:rFonts w:eastAsia="Times New Roman"/>
           <w:color w:val="000000"/>
         </w:rPr>
+        <w:lastRenderedPageBreak/>
         <w:t>Gutiérrez-González, C. E., M. A. Gómez-Ramírez, C. A. López-González, and P. F. Doherty. 2015. Are private reserves effective for jaguar conservation?</w:t>
       </w:r>
       <w:r>
@@ -7932,7 +8764,6 @@
           <w:color w:val="222222"/>
           <w:shd w:val="clear" w:color="auto" w:fill="FFFFFF"/>
         </w:rPr>
-        <w:lastRenderedPageBreak/>
         <w:t xml:space="preserve">Hurley, M. A., J. W. Unsworth, P. Zager, M. Hebblewhite, E. O. Garton, D. M. Montgomery, J. R. Skalski, and C. L. Maycock. 2011. Demographic response of mule deer to experimental reduction of coyotes and mountain lions in southeastern </w:t>
       </w:r>
       <w:r>
@@ -8313,6 +9144,7 @@
           <w:rFonts w:eastAsia="Times New Roman"/>
           <w:color w:val="000000"/>
         </w:rPr>
+        <w:lastRenderedPageBreak/>
         <w:t>Kreye, M. M., and E. F. Pienaar. 2015. A critical review of efforts to protect Florida panther habitat on private lands. Land Use Policy 48:428–436.</w:t>
       </w:r>
     </w:p>
@@ -8346,7 +9178,6 @@
           <w:color w:val="222222"/>
           <w:shd w:val="clear" w:color="auto" w:fill="FFFFFF"/>
         </w:rPr>
-        <w:lastRenderedPageBreak/>
         <w:t>Larson, C. L., S. E. Reed, A. M. Merenlender, and K. R. Crooks. 2016. Effects of recreation on animals revealed as widespread through a global systematic review. PL</w:t>
       </w:r>
       <w:r>
@@ -8642,6 +9473,7 @@
           <w:rFonts w:eastAsia="Times New Roman"/>
           <w:color w:val="000000"/>
         </w:rPr>
+        <w:lastRenderedPageBreak/>
         <w:t>Lenth, B. E., R. L. Knight, and M. E. Brennan. 2008. The effects of dogs on wildlife communities. Natural Areas Journal 28:218–227.</w:t>
       </w:r>
     </w:p>
@@ -8692,7 +9524,6 @@
           <w:color w:val="222222"/>
           <w:shd w:val="clear" w:color="auto" w:fill="FFFFFF"/>
         </w:rPr>
-        <w:lastRenderedPageBreak/>
         <w:t>Leu, M., S. E. Hanser, and S. T. Knick. 2008. The human footprint in the west: A large-scale analysis of anthropogenic impacts. Ecological Applications 18:1119–1139.</w:t>
       </w:r>
     </w:p>
@@ -8919,6 +9750,7 @@
           <w:color w:val="222222"/>
           <w:shd w:val="clear" w:color="auto" w:fill="FFFFFF"/>
         </w:rPr>
+        <w:lastRenderedPageBreak/>
         <w:t>McGarigal, K., H. Y. Wan, K. A. Zeller, B. C. Timm, and S. A. Cushman. 2016. Multi-scale habitat selection modeling: a review and outlook. Landscape Ecology 31:1161–1175.</w:t>
       </w:r>
     </w:p>
@@ -8936,7 +9768,6 @@
           <w:color w:val="222222"/>
           <w:shd w:val="clear" w:color="auto" w:fill="FFFFFF"/>
         </w:rPr>
-        <w:lastRenderedPageBreak/>
         <w:t>McMurry, S., A. K. Moeller, J. Goerz, and H. S. Robinson. 2023. Using space to event modeling to estimate density of multiple species in northeastern Washington. Wildlife Society Bulletin 47:</w:t>
       </w:r>
       <w:r>
@@ -9388,7 +10219,16 @@
           <w:color w:val="222222"/>
           <w:shd w:val="clear" w:color="auto" w:fill="FFFFFF"/>
         </w:rPr>
-        <w:t>Miller, R. F., J. C. Chambers, L. Evers, C. J. Williams, K. A. Snyder, B. A. Roundy, and F. B. Pierson. 2019. The ecology, history, ecohydrology, and management of pinyon and juniper woodlands in the great basin and northern Colorado plateau of the western United States. US Forest Service</w:t>
+        <w:t xml:space="preserve">Miller, R. F., J. C. Chambers, L. Evers, C. J. Williams, K. A. Snyder, B. A. Roundy, and F. B. Pierson. 2019. The ecology, history, ecohydrology, and management of pinyon and juniper woodlands in the great basin and northern Colorado plateau of the </w:t>
+      </w:r>
+      <w:r>
+        <w:rPr>
+          <w:rFonts w:eastAsia="Times New Roman"/>
+          <w:color w:val="222222"/>
+          <w:shd w:val="clear" w:color="auto" w:fill="FFFFFF"/>
+        </w:rPr>
+        <w:lastRenderedPageBreak/>
+        <w:t>western United States. US Forest Service</w:t>
       </w:r>
       <w:r>
         <w:rPr>
@@ -9430,7 +10270,6 @@
           <w:color w:val="222222"/>
           <w:shd w:val="clear" w:color="auto" w:fill="FFFFFF"/>
         </w:rPr>
-        <w:lastRenderedPageBreak/>
         <w:t>Moeller A.K., P.M. Lukacs, J.S. Horne. 2018. Three novel methods to estimate abundance of unmarked animals using remote cameras. Ecosphere 9:e02331.</w:t>
       </w:r>
     </w:p>
@@ -9545,6 +10384,7 @@
           <w:color w:val="222222"/>
           <w:shd w:val="clear" w:color="auto" w:fill="FFFFFF"/>
         </w:rPr>
+        <w:lastRenderedPageBreak/>
         <w:t>Monz, C. A., C. M. Pickering, and W. L. Hadwen. 2013. Recent advances in recreation ecology and the implications of different relationships between recreation use and ecological impacts. Frontiers in Ecology and the Environment 11:441–446.</w:t>
       </w:r>
     </w:p>
@@ -9562,7 +10402,6 @@
           <w:color w:val="222222"/>
           <w:shd w:val="clear" w:color="auto" w:fill="FFFFFF"/>
         </w:rPr>
-        <w:lastRenderedPageBreak/>
         <w:t>Moraga, A. D., A. E. Martin, and L. Fahrig. 2019. The scale of effect of landscape context varies with the species’ response variable measured. Landscape Ecology 34:703–715.</w:t>
       </w:r>
     </w:p>
@@ -9790,6 +10629,7 @@
           <w:color w:val="222222"/>
           <w:shd w:val="clear" w:color="auto" w:fill="FFFFFF"/>
         </w:rPr>
+        <w:lastRenderedPageBreak/>
         <w:t>Nickel, B. A., J. P. Suraci, M. L. Allen, and C. C. Wilmers. 2020. Human presence and human footprint have non-equivalent effects on wildlife spatiotemporal habitat use. Biological Conservation 241:108383.</w:t>
       </w:r>
     </w:p>
@@ -9807,7 +10647,6 @@
           <w:color w:val="222222"/>
           <w:shd w:val="clear" w:color="auto" w:fill="FFFFFF"/>
         </w:rPr>
-        <w:lastRenderedPageBreak/>
         <w:t>Nickel, B. A., J. P. Suraci, A. C. Nisi, and C. C. Wilmers. 2021. Energetics and fear of humans constrain the spatial ecology of pumas. PNAS 118:</w:t>
       </w:r>
       <w:r>
@@ -10300,6 +11139,7 @@
           <w:color w:val="222222"/>
           <w:shd w:val="clear" w:color="auto" w:fill="FFFFFF"/>
         </w:rPr>
+        <w:lastRenderedPageBreak/>
         <w:t>Price, M. V., E. H. Strombom, and D. T. Blumstein. 2014. Human activity affects the perception of risk by mule deer. Current Zoology 60:693–699.</w:t>
       </w:r>
     </w:p>
@@ -10310,7 +11150,6 @@
         <w:ind w:left="835" w:hanging="835"/>
       </w:pPr>
       <w:r>
-        <w:lastRenderedPageBreak/>
         <w:t>Reed, S. E., and A. M. Merenlender. 2008. Quiet, Nonconsumptive Recreation Reduces Protected Area Effectiveness. Conservation Letters 1:146–154.</w:t>
       </w:r>
     </w:p>

</xml_diff>